<commit_message>
Udated subject3, subject1, added subject4
final
</commit_message>
<xml_diff>
--- a/design-docs/Subject1.docx
+++ b/design-docs/Subject1.docx
@@ -32,12 +32,15 @@
             <w:pPr>
               <w:rPr>
                 <w:b/>
-              </w:rPr>
-            </w:pPr>
-            <w:r>
-              <w:rPr>
-                <w:b/>
-                <w:color w:val="333333"/>
+                <w:color w:val="000000" w:themeColor="text1"/>
+              </w:rPr>
+            </w:pPr>
+            <w:bookmarkStart w:id="0" w:name="_GoBack"/>
+            <w:bookmarkEnd w:id="0"/>
+            <w:r>
+              <w:rPr>
+                <w:b/>
+                <w:color w:val="000000" w:themeColor="text1"/>
               </w:rPr>
               <w:t>Key Concepts</w:t>
             </w:r>
@@ -51,12 +54,13 @@
             <w:pPr>
               <w:rPr>
                 <w:b/>
-              </w:rPr>
-            </w:pPr>
-            <w:r>
-              <w:rPr>
-                <w:b/>
-                <w:color w:val="333333"/>
+                <w:color w:val="000000" w:themeColor="text1"/>
+              </w:rPr>
+            </w:pPr>
+            <w:r>
+              <w:rPr>
+                <w:b/>
+                <w:color w:val="000000" w:themeColor="text1"/>
               </w:rPr>
               <w:t>Explore concepts' significance and relevance</w:t>
             </w:r>
@@ -70,19 +74,20 @@
             <w:pPr>
               <w:rPr>
                 <w:b/>
-              </w:rPr>
-            </w:pPr>
-            <w:r>
-              <w:rPr>
-                <w:b/>
-                <w:color w:val="333333"/>
+                <w:color w:val="000000" w:themeColor="text1"/>
+              </w:rPr>
+            </w:pPr>
+            <w:r>
+              <w:rPr>
+                <w:b/>
+                <w:color w:val="000000" w:themeColor="text1"/>
               </w:rPr>
               <w:t>Establish relevance, make sense and meaning</w:t>
             </w:r>
             <w:r>
               <w:rPr>
                 <w:b/>
-                <w:color w:val="333333"/>
+                <w:color w:val="000000" w:themeColor="text1"/>
               </w:rPr>
               <w:br/>
               <w:t>-Find real-life contexts</w:t>
@@ -97,19 +102,20 @@
             <w:pPr>
               <w:rPr>
                 <w:b/>
-              </w:rPr>
-            </w:pPr>
-            <w:r>
-              <w:rPr>
-                <w:b/>
-                <w:color w:val="333333"/>
+                <w:color w:val="000000" w:themeColor="text1"/>
+              </w:rPr>
+            </w:pPr>
+            <w:r>
+              <w:rPr>
+                <w:b/>
+                <w:color w:val="000000" w:themeColor="text1"/>
               </w:rPr>
               <w:t>Establish relevance, make sense and meaning</w:t>
             </w:r>
             <w:r>
               <w:rPr>
                 <w:b/>
-                <w:color w:val="333333"/>
+                <w:color w:val="000000" w:themeColor="text1"/>
               </w:rPr>
               <w:br/>
               <w:t>-Find interdisciplinary connections</w:t>
@@ -124,12 +130,13 @@
             <w:pPr>
               <w:rPr>
                 <w:b/>
-              </w:rPr>
-            </w:pPr>
-            <w:r>
-              <w:rPr>
-                <w:b/>
-                <w:color w:val="333333"/>
+                <w:color w:val="000000" w:themeColor="text1"/>
+              </w:rPr>
+            </w:pPr>
+            <w:r>
+              <w:rPr>
+                <w:b/>
+                <w:color w:val="000000" w:themeColor="text1"/>
               </w:rPr>
               <w:t>Engage in critical thinking</w:t>
             </w:r>
@@ -143,12 +150,13 @@
             <w:pPr>
               <w:rPr>
                 <w:b/>
-              </w:rPr>
-            </w:pPr>
-            <w:r>
-              <w:rPr>
-                <w:b/>
-                <w:color w:val="333333"/>
+                <w:color w:val="000000" w:themeColor="text1"/>
+              </w:rPr>
+            </w:pPr>
+            <w:r>
+              <w:rPr>
+                <w:b/>
+                <w:color w:val="000000" w:themeColor="text1"/>
               </w:rPr>
               <w:t>Technology, tools and techniques</w:t>
             </w:r>
@@ -162,12 +170,13 @@
             <w:pPr>
               <w:rPr>
                 <w:b/>
-              </w:rPr>
-            </w:pPr>
-            <w:r>
-              <w:rPr>
-                <w:b/>
-                <w:color w:val="333333"/>
+                <w:color w:val="000000" w:themeColor="text1"/>
+              </w:rPr>
+            </w:pPr>
+            <w:r>
+              <w:rPr>
+                <w:b/>
+                <w:color w:val="000000" w:themeColor="text1"/>
               </w:rPr>
               <w:t>Plan project management</w:t>
             </w:r>
@@ -181,12 +190,13 @@
             <w:pPr>
               <w:rPr>
                 <w:b/>
-              </w:rPr>
-            </w:pPr>
-            <w:r>
-              <w:rPr>
-                <w:b/>
-                <w:color w:val="333333"/>
+                <w:color w:val="000000" w:themeColor="text1"/>
+              </w:rPr>
+            </w:pPr>
+            <w:r>
+              <w:rPr>
+                <w:b/>
+                <w:color w:val="000000" w:themeColor="text1"/>
               </w:rPr>
               <w:t>Project specification and sketch</w:t>
             </w:r>
@@ -204,15 +214,15 @@
           <w:p>
             <w:pPr>
               <w:rPr>
-                <w:color w:val="333333"/>
-                <w:sz w:val="20"/>
-                <w:szCs w:val="20"/>
-              </w:rPr>
-            </w:pPr>
-            <w:r>
-              <w:rPr>
-                <w:b/>
-                <w:color w:val="333333"/>
+                <w:color w:val="000000" w:themeColor="text1"/>
+                <w:sz w:val="20"/>
+                <w:szCs w:val="20"/>
+              </w:rPr>
+            </w:pPr>
+            <w:r>
+              <w:rPr>
+                <w:b/>
+                <w:color w:val="000000" w:themeColor="text1"/>
                 <w:sz w:val="20"/>
                 <w:szCs w:val="20"/>
               </w:rPr>
@@ -221,24 +231,24 @@
             <w:r>
               <w:rPr>
                 <w:b/>
-                <w:color w:val="333333"/>
-                <w:sz w:val="20"/>
-                <w:szCs w:val="20"/>
-              </w:rPr>
-              <w:br/>
-            </w:r>
-          </w:p>
-          <w:p>
-            <w:pPr>
-              <w:rPr>
-                <w:color w:val="333333"/>
-                <w:sz w:val="20"/>
-                <w:szCs w:val="20"/>
-              </w:rPr>
-            </w:pPr>
-            <w:r>
-              <w:rPr>
-                <w:color w:val="333333"/>
+                <w:color w:val="000000" w:themeColor="text1"/>
+                <w:sz w:val="20"/>
+                <w:szCs w:val="20"/>
+              </w:rPr>
+              <w:br/>
+            </w:r>
+          </w:p>
+          <w:p>
+            <w:pPr>
+              <w:rPr>
+                <w:color w:val="000000" w:themeColor="text1"/>
+                <w:sz w:val="20"/>
+                <w:szCs w:val="20"/>
+              </w:rPr>
+            </w:pPr>
+            <w:r>
+              <w:rPr>
+                <w:color w:val="000000" w:themeColor="text1"/>
                 <w:sz w:val="20"/>
                 <w:szCs w:val="20"/>
               </w:rPr>
@@ -246,7 +256,7 @@
             </w:r>
             <w:r>
               <w:rPr>
-                <w:color w:val="333333"/>
+                <w:color w:val="000000" w:themeColor="text1"/>
                 <w:sz w:val="20"/>
                 <w:szCs w:val="20"/>
               </w:rPr>
@@ -254,7 +264,7 @@
             </w:r>
             <w:r>
               <w:rPr>
-                <w:color w:val="333333"/>
+                <w:color w:val="000000" w:themeColor="text1"/>
                 <w:sz w:val="20"/>
                 <w:szCs w:val="20"/>
               </w:rPr>
@@ -269,15 +279,15 @@
           <w:p>
             <w:pPr>
               <w:rPr>
-                <w:color w:val="333333"/>
-                <w:sz w:val="20"/>
-                <w:szCs w:val="20"/>
-              </w:rPr>
-            </w:pPr>
-            <w:r>
-              <w:rPr>
-                <w:b/>
-                <w:color w:val="333333"/>
+                <w:color w:val="000000" w:themeColor="text1"/>
+                <w:sz w:val="20"/>
+                <w:szCs w:val="20"/>
+              </w:rPr>
+            </w:pPr>
+            <w:r>
+              <w:rPr>
+                <w:b/>
+                <w:color w:val="000000" w:themeColor="text1"/>
                 <w:sz w:val="20"/>
                 <w:szCs w:val="20"/>
               </w:rPr>
@@ -285,24 +295,24 @@
             </w:r>
             <w:r>
               <w:rPr>
-                <w:color w:val="333333"/>
-                <w:sz w:val="20"/>
-                <w:szCs w:val="20"/>
-              </w:rPr>
-              <w:br/>
-            </w:r>
-          </w:p>
-          <w:p>
-            <w:pPr>
-              <w:rPr>
-                <w:color w:val="333333"/>
-                <w:sz w:val="20"/>
-                <w:szCs w:val="20"/>
-              </w:rPr>
-            </w:pPr>
-            <w:r>
-              <w:rPr>
-                <w:color w:val="333333"/>
+                <w:color w:val="000000" w:themeColor="text1"/>
+                <w:sz w:val="20"/>
+                <w:szCs w:val="20"/>
+              </w:rPr>
+              <w:br/>
+            </w:r>
+          </w:p>
+          <w:p>
+            <w:pPr>
+              <w:rPr>
+                <w:color w:val="000000" w:themeColor="text1"/>
+                <w:sz w:val="20"/>
+                <w:szCs w:val="20"/>
+              </w:rPr>
+            </w:pPr>
+            <w:r>
+              <w:rPr>
+                <w:color w:val="000000" w:themeColor="text1"/>
                 <w:sz w:val="20"/>
                 <w:szCs w:val="20"/>
               </w:rPr>
@@ -310,7 +320,7 @@
             </w:r>
             <w:r>
               <w:rPr>
-                <w:color w:val="333333"/>
+                <w:color w:val="000000" w:themeColor="text1"/>
                 <w:sz w:val="20"/>
                 <w:szCs w:val="20"/>
               </w:rPr>
@@ -320,13 +330,14 @@
           <w:p>
             <w:pPr>
               <w:rPr>
-                <w:sz w:val="20"/>
-                <w:szCs w:val="20"/>
-              </w:rPr>
-            </w:pPr>
-            <w:r>
-              <w:rPr>
-                <w:color w:val="333333"/>
+                <w:color w:val="000000" w:themeColor="text1"/>
+                <w:sz w:val="20"/>
+                <w:szCs w:val="20"/>
+              </w:rPr>
+            </w:pPr>
+            <w:r>
+              <w:rPr>
+                <w:color w:val="000000" w:themeColor="text1"/>
                 <w:sz w:val="20"/>
                 <w:szCs w:val="20"/>
               </w:rPr>
@@ -334,21 +345,21 @@
             </w:r>
             <w:r>
               <w:rPr>
-                <w:color w:val="333333"/>
-                <w:sz w:val="20"/>
-                <w:szCs w:val="20"/>
-              </w:rPr>
-              <w:br/>
-              <w:t xml:space="preserve">The research phase is where, the user's needs are determined. After compiling a list of all needed elements, the design phase commences. After the software is designed and coded, it needs to be tested and reworked when necessary. The software is then ready to go live, which is known as the implementation phase. The last phase is maintenance, which requires staff ready and is able to handle errors, other problems and upgrades </w:t>
-            </w:r>
-            <w:r>
-              <w:rPr>
-                <w:color w:val="333333"/>
+                <w:color w:val="000000" w:themeColor="text1"/>
+                <w:sz w:val="20"/>
+                <w:szCs w:val="20"/>
+              </w:rPr>
+              <w:br/>
+              <w:t xml:space="preserve">The research phase is where, the user's needs are determined. After compiling a list of all needed elements, the design phase commences. After the software is designed and coded, it needs to be tested and reworked when necessary. The software is then ready </w:t>
+            </w:r>
+            <w:r>
+              <w:rPr>
+                <w:color w:val="000000" w:themeColor="text1"/>
                 <w:sz w:val="20"/>
                 <w:szCs w:val="20"/>
               </w:rPr>
               <w:lastRenderedPageBreak/>
-              <w:t>throughout the application's lifespan.</w:t>
+              <w:t>to go live, which is known as the implementation phase. The last phase is maintenance, which requires staff ready and is able to handle errors, other problems and upgrades throughout the application's lifespan.</w:t>
             </w:r>
           </w:p>
         </w:tc>
@@ -359,15 +370,15 @@
           <w:p>
             <w:pPr>
               <w:rPr>
-                <w:color w:val="333333"/>
-                <w:sz w:val="20"/>
-                <w:szCs w:val="20"/>
-              </w:rPr>
-            </w:pPr>
-            <w:r>
-              <w:rPr>
-                <w:b/>
-                <w:color w:val="333333"/>
+                <w:color w:val="000000" w:themeColor="text1"/>
+                <w:sz w:val="20"/>
+                <w:szCs w:val="20"/>
+              </w:rPr>
+            </w:pPr>
+            <w:r>
+              <w:rPr>
+                <w:b/>
+                <w:color w:val="000000" w:themeColor="text1"/>
                 <w:sz w:val="20"/>
                 <w:szCs w:val="20"/>
               </w:rPr>
@@ -376,7 +387,7 @@
             </w:r>
             <w:r>
               <w:rPr>
-                <w:color w:val="333333"/>
+                <w:color w:val="000000" w:themeColor="text1"/>
                 <w:sz w:val="20"/>
                 <w:szCs w:val="20"/>
               </w:rPr>
@@ -385,7 +396,7 @@
             <w:r>
               <w:rPr>
                 <w:b/>
-                <w:color w:val="333333"/>
+                <w:color w:val="000000" w:themeColor="text1"/>
                 <w:sz w:val="20"/>
                 <w:szCs w:val="20"/>
               </w:rPr>
@@ -393,23 +404,24 @@
             </w:r>
             <w:r>
               <w:rPr>
-                <w:color w:val="333333"/>
-                <w:sz w:val="20"/>
-                <w:szCs w:val="20"/>
-              </w:rPr>
-              <w:br/>
-            </w:r>
-          </w:p>
-          <w:p>
-            <w:pPr>
-              <w:rPr>
-                <w:sz w:val="20"/>
-                <w:szCs w:val="20"/>
-              </w:rPr>
-            </w:pPr>
-            <w:r>
-              <w:rPr>
-                <w:color w:val="333333"/>
+                <w:color w:val="000000" w:themeColor="text1"/>
+                <w:sz w:val="20"/>
+                <w:szCs w:val="20"/>
+              </w:rPr>
+              <w:br/>
+            </w:r>
+          </w:p>
+          <w:p>
+            <w:pPr>
+              <w:rPr>
+                <w:color w:val="000000" w:themeColor="text1"/>
+                <w:sz w:val="20"/>
+                <w:szCs w:val="20"/>
+              </w:rPr>
+            </w:pPr>
+            <w:r>
+              <w:rPr>
+                <w:color w:val="000000" w:themeColor="text1"/>
                 <w:sz w:val="20"/>
                 <w:szCs w:val="20"/>
               </w:rPr>
@@ -419,6 +431,7 @@
           <w:p>
             <w:pPr>
               <w:rPr>
+                <w:color w:val="000000" w:themeColor="text1"/>
                 <w:sz w:val="20"/>
                 <w:szCs w:val="20"/>
               </w:rPr>
@@ -432,15 +445,15 @@
           <w:p>
             <w:pPr>
               <w:rPr>
-                <w:color w:val="333333"/>
-                <w:sz w:val="20"/>
-                <w:szCs w:val="20"/>
-              </w:rPr>
-            </w:pPr>
-            <w:r>
-              <w:rPr>
-                <w:b/>
-                <w:color w:val="333333"/>
+                <w:color w:val="000000" w:themeColor="text1"/>
+                <w:sz w:val="20"/>
+                <w:szCs w:val="20"/>
+              </w:rPr>
+            </w:pPr>
+            <w:r>
+              <w:rPr>
+                <w:b/>
+                <w:color w:val="000000" w:themeColor="text1"/>
                 <w:sz w:val="20"/>
                 <w:szCs w:val="20"/>
               </w:rPr>
@@ -449,7 +462,7 @@
             <w:r>
               <w:rPr>
                 <w:b/>
-                <w:color w:val="333333"/>
+                <w:color w:val="000000" w:themeColor="text1"/>
                 <w:sz w:val="20"/>
                 <w:szCs w:val="20"/>
               </w:rPr>
@@ -458,7 +471,7 @@
             </w:r>
             <w:r>
               <w:rPr>
-                <w:color w:val="333333"/>
+                <w:color w:val="000000" w:themeColor="text1"/>
                 <w:sz w:val="20"/>
                 <w:szCs w:val="20"/>
               </w:rPr>
@@ -468,22 +481,23 @@
           <w:p>
             <w:pPr>
               <w:rPr>
-                <w:color w:val="333333"/>
-                <w:sz w:val="20"/>
-                <w:szCs w:val="20"/>
-              </w:rPr>
-            </w:pPr>
-          </w:p>
-          <w:p>
-            <w:pPr>
-              <w:rPr>
-                <w:sz w:val="20"/>
-                <w:szCs w:val="20"/>
-              </w:rPr>
-            </w:pPr>
-            <w:r>
-              <w:rPr>
-                <w:color w:val="333333"/>
+                <w:color w:val="000000" w:themeColor="text1"/>
+                <w:sz w:val="20"/>
+                <w:szCs w:val="20"/>
+              </w:rPr>
+            </w:pPr>
+          </w:p>
+          <w:p>
+            <w:pPr>
+              <w:rPr>
+                <w:color w:val="000000" w:themeColor="text1"/>
+                <w:sz w:val="20"/>
+                <w:szCs w:val="20"/>
+              </w:rPr>
+            </w:pPr>
+            <w:r>
+              <w:rPr>
+                <w:color w:val="000000" w:themeColor="text1"/>
                 <w:sz w:val="20"/>
                 <w:szCs w:val="20"/>
               </w:rPr>
@@ -491,16 +505,16 @@
             </w:r>
             <w:r>
               <w:rPr>
-                <w:color w:val="333333"/>
-                <w:sz w:val="20"/>
-                <w:szCs w:val="20"/>
-              </w:rPr>
-              <w:br/>
-            </w:r>
-            <w:r>
-              <w:rPr>
-                <w:b/>
-                <w:color w:val="333333"/>
+                <w:color w:val="000000" w:themeColor="text1"/>
+                <w:sz w:val="20"/>
+                <w:szCs w:val="20"/>
+              </w:rPr>
+              <w:br/>
+            </w:r>
+            <w:r>
+              <w:rPr>
+                <w:b/>
+                <w:color w:val="000000" w:themeColor="text1"/>
                 <w:sz w:val="20"/>
                 <w:szCs w:val="20"/>
               </w:rPr>
@@ -508,7 +522,7 @@
             </w:r>
             <w:r>
               <w:rPr>
-                <w:color w:val="333333"/>
+                <w:color w:val="000000" w:themeColor="text1"/>
                 <w:sz w:val="20"/>
                 <w:szCs w:val="20"/>
               </w:rPr>
@@ -516,7 +530,7 @@
             </w:r>
             <w:r>
               <w:rPr>
-                <w:color w:val="333333"/>
+                <w:color w:val="000000" w:themeColor="text1"/>
                 <w:sz w:val="20"/>
                 <w:szCs w:val="20"/>
               </w:rPr>
@@ -524,7 +538,7 @@
             </w:r>
             <w:r>
               <w:rPr>
-                <w:color w:val="333333"/>
+                <w:color w:val="000000" w:themeColor="text1"/>
                 <w:sz w:val="20"/>
                 <w:szCs w:val="20"/>
               </w:rPr>
@@ -532,16 +546,16 @@
             </w:r>
             <w:r>
               <w:rPr>
-                <w:color w:val="333333"/>
-                <w:sz w:val="20"/>
-                <w:szCs w:val="20"/>
-              </w:rPr>
-              <w:br/>
-            </w:r>
-            <w:r>
-              <w:rPr>
-                <w:b/>
-                <w:color w:val="333333"/>
+                <w:color w:val="000000" w:themeColor="text1"/>
+                <w:sz w:val="20"/>
+                <w:szCs w:val="20"/>
+              </w:rPr>
+              <w:br/>
+            </w:r>
+            <w:r>
+              <w:rPr>
+                <w:b/>
+                <w:color w:val="000000" w:themeColor="text1"/>
                 <w:sz w:val="20"/>
                 <w:szCs w:val="20"/>
               </w:rPr>
@@ -549,7 +563,7 @@
             </w:r>
             <w:r>
               <w:rPr>
-                <w:color w:val="333333"/>
+                <w:color w:val="000000" w:themeColor="text1"/>
                 <w:sz w:val="20"/>
                 <w:szCs w:val="20"/>
               </w:rPr>
@@ -557,7 +571,7 @@
             </w:r>
             <w:r>
               <w:rPr>
-                <w:color w:val="333333"/>
+                <w:color w:val="000000" w:themeColor="text1"/>
                 <w:sz w:val="20"/>
                 <w:szCs w:val="20"/>
               </w:rPr>
@@ -565,7 +579,7 @@
             </w:r>
             <w:r>
               <w:rPr>
-                <w:color w:val="333333"/>
+                <w:color w:val="000000" w:themeColor="text1"/>
                 <w:sz w:val="20"/>
                 <w:szCs w:val="20"/>
               </w:rPr>
@@ -574,16 +588,16 @@
             </w:r>
             <w:r>
               <w:rPr>
-                <w:color w:val="333333"/>
-                <w:sz w:val="20"/>
-                <w:szCs w:val="20"/>
-              </w:rPr>
-              <w:br/>
-            </w:r>
-            <w:r>
-              <w:rPr>
-                <w:b/>
-                <w:color w:val="333333"/>
+                <w:color w:val="000000" w:themeColor="text1"/>
+                <w:sz w:val="20"/>
+                <w:szCs w:val="20"/>
+              </w:rPr>
+              <w:br/>
+            </w:r>
+            <w:r>
+              <w:rPr>
+                <w:b/>
+                <w:color w:val="000000" w:themeColor="text1"/>
                 <w:sz w:val="20"/>
                 <w:szCs w:val="20"/>
               </w:rPr>
@@ -591,7 +605,7 @@
             </w:r>
             <w:r>
               <w:rPr>
-                <w:color w:val="333333"/>
+                <w:color w:val="000000" w:themeColor="text1"/>
                 <w:sz w:val="20"/>
                 <w:szCs w:val="20"/>
               </w:rPr>
@@ -599,7 +613,7 @@
             </w:r>
             <w:r>
               <w:rPr>
-                <w:color w:val="333333"/>
+                <w:color w:val="000000" w:themeColor="text1"/>
                 <w:sz w:val="20"/>
                 <w:szCs w:val="20"/>
               </w:rPr>
@@ -608,16 +622,16 @@
             </w:r>
             <w:r>
               <w:rPr>
-                <w:color w:val="333333"/>
-                <w:sz w:val="20"/>
-                <w:szCs w:val="20"/>
-              </w:rPr>
-              <w:br/>
-            </w:r>
-            <w:r>
-              <w:rPr>
-                <w:b/>
-                <w:color w:val="333333"/>
+                <w:color w:val="000000" w:themeColor="text1"/>
+                <w:sz w:val="20"/>
+                <w:szCs w:val="20"/>
+              </w:rPr>
+              <w:br/>
+            </w:r>
+            <w:r>
+              <w:rPr>
+                <w:b/>
+                <w:color w:val="000000" w:themeColor="text1"/>
                 <w:sz w:val="20"/>
                 <w:szCs w:val="20"/>
               </w:rPr>
@@ -625,7 +639,7 @@
             </w:r>
             <w:r>
               <w:rPr>
-                <w:color w:val="333333"/>
+                <w:color w:val="000000" w:themeColor="text1"/>
                 <w:sz w:val="20"/>
                 <w:szCs w:val="20"/>
               </w:rPr>
@@ -633,7 +647,7 @@
             </w:r>
             <w:r>
               <w:rPr>
-                <w:color w:val="333333"/>
+                <w:color w:val="000000" w:themeColor="text1"/>
                 <w:sz w:val="20"/>
                 <w:szCs w:val="20"/>
               </w:rPr>
@@ -642,26 +656,26 @@
             </w:r>
             <w:r>
               <w:rPr>
-                <w:color w:val="333333"/>
-                <w:sz w:val="20"/>
-                <w:szCs w:val="20"/>
-              </w:rPr>
-              <w:br/>
-              <w:t xml:space="preserve">The significance of this interdisciplinary research is due to its unique position in the </w:t>
-            </w:r>
-            <w:r>
-              <w:rPr>
-                <w:color w:val="333333"/>
+                <w:color w:val="000000" w:themeColor="text1"/>
+                <w:sz w:val="20"/>
+                <w:szCs w:val="20"/>
+              </w:rPr>
+              <w:br/>
+              <w:t xml:space="preserve">The significance of </w:t>
+            </w:r>
+            <w:r>
+              <w:rPr>
+                <w:color w:val="000000" w:themeColor="text1"/>
                 <w:sz w:val="20"/>
                 <w:szCs w:val="20"/>
               </w:rPr>
               <w:lastRenderedPageBreak/>
-              <w:t>between of software engineering, marketing</w:t>
+              <w:t>this interdisciplinary research is due to its unique position in the between of software engineering, marketing</w:t>
             </w:r>
             <w:proofErr w:type="gramStart"/>
             <w:r>
               <w:rPr>
-                <w:color w:val="333333"/>
+                <w:color w:val="000000" w:themeColor="text1"/>
                 <w:sz w:val="20"/>
                 <w:szCs w:val="20"/>
               </w:rPr>
@@ -670,7 +684,7 @@
             <w:proofErr w:type="gramEnd"/>
             <w:r>
               <w:rPr>
-                <w:color w:val="333333"/>
+                <w:color w:val="000000" w:themeColor="text1"/>
                 <w:sz w:val="20"/>
                 <w:szCs w:val="20"/>
               </w:rPr>
@@ -686,15 +700,15 @@
           <w:p>
             <w:pPr>
               <w:rPr>
-                <w:color w:val="333333"/>
-                <w:sz w:val="20"/>
-                <w:szCs w:val="20"/>
-              </w:rPr>
-            </w:pPr>
-            <w:r>
-              <w:rPr>
-                <w:b/>
-                <w:color w:val="333333"/>
+                <w:color w:val="000000" w:themeColor="text1"/>
+                <w:sz w:val="20"/>
+                <w:szCs w:val="20"/>
+              </w:rPr>
+            </w:pPr>
+            <w:r>
+              <w:rPr>
+                <w:b/>
+                <w:color w:val="000000" w:themeColor="text1"/>
                 <w:sz w:val="20"/>
                 <w:szCs w:val="20"/>
               </w:rPr>
@@ -704,7 +718,7 @@
             <w:r>
               <w:rPr>
                 <w:b/>
-                <w:color w:val="333333"/>
+                <w:color w:val="000000" w:themeColor="text1"/>
                 <w:sz w:val="20"/>
                 <w:szCs w:val="20"/>
               </w:rPr>
@@ -713,23 +727,24 @@
             </w:r>
             <w:r>
               <w:rPr>
-                <w:color w:val="333333"/>
-                <w:sz w:val="20"/>
-                <w:szCs w:val="20"/>
-              </w:rPr>
-              <w:br/>
-            </w:r>
-          </w:p>
-          <w:p>
-            <w:pPr>
-              <w:rPr>
-                <w:sz w:val="20"/>
-                <w:szCs w:val="20"/>
-              </w:rPr>
-            </w:pPr>
-            <w:r>
-              <w:rPr>
-                <w:color w:val="333333"/>
+                <w:color w:val="000000" w:themeColor="text1"/>
+                <w:sz w:val="20"/>
+                <w:szCs w:val="20"/>
+              </w:rPr>
+              <w:br/>
+            </w:r>
+          </w:p>
+          <w:p>
+            <w:pPr>
+              <w:rPr>
+                <w:color w:val="000000" w:themeColor="text1"/>
+                <w:sz w:val="20"/>
+                <w:szCs w:val="20"/>
+              </w:rPr>
+            </w:pPr>
+            <w:r>
+              <w:rPr>
+                <w:color w:val="000000" w:themeColor="text1"/>
                 <w:sz w:val="20"/>
                 <w:szCs w:val="20"/>
               </w:rPr>
@@ -737,7 +752,7 @@
             </w:r>
             <w:r>
               <w:rPr>
-                <w:color w:val="333333"/>
+                <w:color w:val="000000" w:themeColor="text1"/>
                 <w:sz w:val="20"/>
                 <w:szCs w:val="20"/>
               </w:rPr>
@@ -745,7 +760,7 @@
             </w:r>
             <w:r>
               <w:rPr>
-                <w:color w:val="333333"/>
+                <w:color w:val="000000" w:themeColor="text1"/>
                 <w:sz w:val="20"/>
                 <w:szCs w:val="20"/>
               </w:rPr>
@@ -753,25 +768,25 @@
             </w:r>
             <w:r>
               <w:rPr>
-                <w:color w:val="333333"/>
-                <w:sz w:val="20"/>
-                <w:szCs w:val="20"/>
-              </w:rPr>
-              <w:br/>
-              <w:t xml:space="preserve">Other models have some or the other thing that didn't go </w:t>
-            </w:r>
-            <w:r>
-              <w:rPr>
-                <w:color w:val="333333"/>
+                <w:color w:val="000000" w:themeColor="text1"/>
+                <w:sz w:val="20"/>
+                <w:szCs w:val="20"/>
+              </w:rPr>
+              <w:br/>
+              <w:t xml:space="preserve">Other models have some or the other thing that didn't go with our </w:t>
+            </w:r>
+            <w:r>
+              <w:rPr>
+                <w:color w:val="000000" w:themeColor="text1"/>
                 <w:sz w:val="20"/>
                 <w:szCs w:val="20"/>
               </w:rPr>
               <w:lastRenderedPageBreak/>
-              <w:t xml:space="preserve">with our project, for example, in waterfall, it is impossible for any non-trivial project to finish a phase of a software product's lifecycle perfectly before moving to the next phases, then, spiral is for large- complex systems, </w:t>
-            </w:r>
-            <w:r>
-              <w:rPr>
-                <w:color w:val="333333"/>
+              <w:t xml:space="preserve">project, for example, in waterfall, it is impossible for any non-trivial project to finish a phase of a software product's lifecycle perfectly before moving to the next phases, then, spiral is for large- complex systems, </w:t>
+            </w:r>
+            <w:r>
+              <w:rPr>
+                <w:color w:val="000000" w:themeColor="text1"/>
                 <w:sz w:val="20"/>
                 <w:szCs w:val="20"/>
               </w:rPr>
@@ -779,7 +794,7 @@
             </w:r>
             <w:r>
               <w:rPr>
-                <w:color w:val="333333"/>
+                <w:color w:val="000000" w:themeColor="text1"/>
                 <w:sz w:val="20"/>
                 <w:szCs w:val="20"/>
               </w:rPr>
@@ -789,14 +804,16 @@
           <w:p>
             <w:pPr>
               <w:rPr>
-                <w:sz w:val="20"/>
-                <w:szCs w:val="20"/>
-              </w:rPr>
-            </w:pPr>
-          </w:p>
-          <w:p>
-            <w:pPr>
-              <w:rPr>
+                <w:color w:val="000000" w:themeColor="text1"/>
+                <w:sz w:val="20"/>
+                <w:szCs w:val="20"/>
+              </w:rPr>
+            </w:pPr>
+          </w:p>
+          <w:p>
+            <w:pPr>
+              <w:rPr>
+                <w:color w:val="000000" w:themeColor="text1"/>
                 <w:sz w:val="20"/>
                 <w:szCs w:val="20"/>
               </w:rPr>
@@ -811,15 +828,15 @@
             <w:pPr>
               <w:rPr>
                 <w:b/>
-                <w:color w:val="333333"/>
-                <w:sz w:val="20"/>
-                <w:szCs w:val="20"/>
-              </w:rPr>
-            </w:pPr>
-            <w:r>
-              <w:rPr>
-                <w:b/>
-                <w:color w:val="333333"/>
+                <w:color w:val="000000" w:themeColor="text1"/>
+                <w:sz w:val="20"/>
+                <w:szCs w:val="20"/>
+              </w:rPr>
+            </w:pPr>
+            <w:r>
+              <w:rPr>
+                <w:b/>
+                <w:color w:val="000000" w:themeColor="text1"/>
                 <w:sz w:val="20"/>
                 <w:szCs w:val="20"/>
               </w:rPr>
@@ -829,7 +846,7 @@
             <w:r>
               <w:rPr>
                 <w:b/>
-                <w:color w:val="333333"/>
+                <w:color w:val="000000" w:themeColor="text1"/>
                 <w:sz w:val="20"/>
                 <w:szCs w:val="20"/>
               </w:rPr>
@@ -838,24 +855,25 @@
             </w:r>
             <w:r>
               <w:rPr>
-                <w:color w:val="333333"/>
-                <w:sz w:val="20"/>
-                <w:szCs w:val="20"/>
-              </w:rPr>
-              <w:br/>
-            </w:r>
-          </w:p>
-          <w:p>
-            <w:pPr>
-              <w:rPr>
-                <w:sz w:val="20"/>
-                <w:szCs w:val="20"/>
-              </w:rPr>
-            </w:pPr>
-            <w:r>
-              <w:rPr>
-                <w:b/>
-                <w:color w:val="333333"/>
+                <w:color w:val="000000" w:themeColor="text1"/>
+                <w:sz w:val="20"/>
+                <w:szCs w:val="20"/>
+              </w:rPr>
+              <w:br/>
+            </w:r>
+          </w:p>
+          <w:p>
+            <w:pPr>
+              <w:rPr>
+                <w:color w:val="000000" w:themeColor="text1"/>
+                <w:sz w:val="20"/>
+                <w:szCs w:val="20"/>
+              </w:rPr>
+            </w:pPr>
+            <w:r>
+              <w:rPr>
+                <w:b/>
+                <w:color w:val="000000" w:themeColor="text1"/>
                 <w:sz w:val="20"/>
                 <w:szCs w:val="20"/>
               </w:rPr>
@@ -863,7 +881,7 @@
             </w:r>
             <w:r>
               <w:rPr>
-                <w:color w:val="333333"/>
+                <w:color w:val="000000" w:themeColor="text1"/>
                 <w:sz w:val="20"/>
                 <w:szCs w:val="20"/>
               </w:rPr>
@@ -871,16 +889,16 @@
             </w:r>
             <w:r>
               <w:rPr>
-                <w:color w:val="333333"/>
-                <w:sz w:val="20"/>
-                <w:szCs w:val="20"/>
-              </w:rPr>
-              <w:br/>
-            </w:r>
-            <w:r>
-              <w:rPr>
-                <w:b/>
-                <w:color w:val="333333"/>
+                <w:color w:val="000000" w:themeColor="text1"/>
+                <w:sz w:val="20"/>
+                <w:szCs w:val="20"/>
+              </w:rPr>
+              <w:br/>
+            </w:r>
+            <w:r>
+              <w:rPr>
+                <w:b/>
+                <w:color w:val="000000" w:themeColor="text1"/>
                 <w:sz w:val="20"/>
                 <w:szCs w:val="20"/>
               </w:rPr>
@@ -888,7 +906,7 @@
             </w:r>
             <w:r>
               <w:rPr>
-                <w:color w:val="333333"/>
+                <w:color w:val="000000" w:themeColor="text1"/>
                 <w:sz w:val="20"/>
                 <w:szCs w:val="20"/>
               </w:rPr>
@@ -896,7 +914,7 @@
             </w:r>
             <w:r>
               <w:rPr>
-                <w:color w:val="333333"/>
+                <w:color w:val="000000" w:themeColor="text1"/>
                 <w:sz w:val="20"/>
                 <w:szCs w:val="20"/>
               </w:rPr>
@@ -904,7 +922,7 @@
             </w:r>
             <w:r>
               <w:rPr>
-                <w:color w:val="333333"/>
+                <w:color w:val="000000" w:themeColor="text1"/>
                 <w:sz w:val="20"/>
                 <w:szCs w:val="20"/>
               </w:rPr>
@@ -912,16 +930,16 @@
             </w:r>
             <w:r>
               <w:rPr>
-                <w:color w:val="333333"/>
-                <w:sz w:val="20"/>
-                <w:szCs w:val="20"/>
-              </w:rPr>
-              <w:br/>
-            </w:r>
-            <w:r>
-              <w:rPr>
-                <w:b/>
-                <w:color w:val="333333"/>
+                <w:color w:val="000000" w:themeColor="text1"/>
+                <w:sz w:val="20"/>
+                <w:szCs w:val="20"/>
+              </w:rPr>
+              <w:br/>
+            </w:r>
+            <w:r>
+              <w:rPr>
+                <w:b/>
+                <w:color w:val="000000" w:themeColor="text1"/>
                 <w:sz w:val="20"/>
                 <w:szCs w:val="20"/>
               </w:rPr>
@@ -929,7 +947,7 @@
             </w:r>
             <w:r>
               <w:rPr>
-                <w:color w:val="333333"/>
+                <w:color w:val="000000" w:themeColor="text1"/>
                 <w:sz w:val="20"/>
                 <w:szCs w:val="20"/>
               </w:rPr>
@@ -937,7 +955,7 @@
             </w:r>
             <w:r>
               <w:rPr>
-                <w:color w:val="333333"/>
+                <w:color w:val="000000" w:themeColor="text1"/>
                 <w:sz w:val="20"/>
                 <w:szCs w:val="20"/>
               </w:rPr>
@@ -947,30 +965,34 @@
           <w:p>
             <w:pPr>
               <w:rPr>
-                <w:sz w:val="20"/>
-                <w:szCs w:val="20"/>
-              </w:rPr>
-            </w:pPr>
-          </w:p>
-          <w:p>
-            <w:pPr>
-              <w:rPr>
-                <w:sz w:val="20"/>
-                <w:szCs w:val="20"/>
-              </w:rPr>
-            </w:pPr>
-          </w:p>
-          <w:p>
-            <w:pPr>
-              <w:rPr>
-                <w:sz w:val="20"/>
-                <w:szCs w:val="20"/>
-              </w:rPr>
-            </w:pPr>
-          </w:p>
-          <w:p>
-            <w:pPr>
-              <w:rPr>
+                <w:color w:val="000000" w:themeColor="text1"/>
+                <w:sz w:val="20"/>
+                <w:szCs w:val="20"/>
+              </w:rPr>
+            </w:pPr>
+          </w:p>
+          <w:p>
+            <w:pPr>
+              <w:rPr>
+                <w:color w:val="000000" w:themeColor="text1"/>
+                <w:sz w:val="20"/>
+                <w:szCs w:val="20"/>
+              </w:rPr>
+            </w:pPr>
+          </w:p>
+          <w:p>
+            <w:pPr>
+              <w:rPr>
+                <w:color w:val="000000" w:themeColor="text1"/>
+                <w:sz w:val="20"/>
+                <w:szCs w:val="20"/>
+              </w:rPr>
+            </w:pPr>
+          </w:p>
+          <w:p>
+            <w:pPr>
+              <w:rPr>
+                <w:color w:val="000000" w:themeColor="text1"/>
                 <w:sz w:val="20"/>
                 <w:szCs w:val="20"/>
               </w:rPr>
@@ -984,15 +1006,15 @@
           <w:p>
             <w:pPr>
               <w:rPr>
-                <w:color w:val="333333"/>
-                <w:sz w:val="20"/>
-                <w:szCs w:val="20"/>
-              </w:rPr>
-            </w:pPr>
-            <w:r>
-              <w:rPr>
-                <w:b/>
-                <w:color w:val="333333"/>
+                <w:color w:val="000000" w:themeColor="text1"/>
+                <w:sz w:val="20"/>
+                <w:szCs w:val="20"/>
+              </w:rPr>
+            </w:pPr>
+            <w:r>
+              <w:rPr>
+                <w:b/>
+                <w:color w:val="000000" w:themeColor="text1"/>
                 <w:sz w:val="20"/>
                 <w:szCs w:val="20"/>
               </w:rPr>
@@ -1001,7 +1023,7 @@
             <w:r>
               <w:rPr>
                 <w:b/>
-                <w:color w:val="333333"/>
+                <w:color w:val="000000" w:themeColor="text1"/>
                 <w:sz w:val="20"/>
                 <w:szCs w:val="20"/>
               </w:rPr>
@@ -1011,23 +1033,24 @@
             <w:r>
               <w:rPr>
                 <w:b/>
-                <w:color w:val="333333"/>
-                <w:sz w:val="20"/>
-                <w:szCs w:val="20"/>
-              </w:rPr>
-              <w:br/>
-            </w:r>
-          </w:p>
-          <w:p>
-            <w:pPr>
-              <w:rPr>
-                <w:sz w:val="20"/>
-                <w:szCs w:val="20"/>
-              </w:rPr>
-            </w:pPr>
-            <w:r>
-              <w:rPr>
-                <w:color w:val="333333"/>
+                <w:color w:val="000000" w:themeColor="text1"/>
+                <w:sz w:val="20"/>
+                <w:szCs w:val="20"/>
+              </w:rPr>
+              <w:br/>
+            </w:r>
+          </w:p>
+          <w:p>
+            <w:pPr>
+              <w:rPr>
+                <w:color w:val="000000" w:themeColor="text1"/>
+                <w:sz w:val="20"/>
+                <w:szCs w:val="20"/>
+              </w:rPr>
+            </w:pPr>
+            <w:r>
+              <w:rPr>
+                <w:color w:val="000000" w:themeColor="text1"/>
                 <w:sz w:val="20"/>
                 <w:szCs w:val="20"/>
               </w:rPr>
@@ -1042,7 +1065,7 @@
           <w:p>
             <w:pPr>
               <w:rPr>
-                <w:color w:val="333333"/>
+                <w:color w:val="000000" w:themeColor="text1"/>
                 <w:sz w:val="20"/>
                 <w:szCs w:val="20"/>
                 <w:lang w:val="en-US"/>
@@ -1051,63 +1074,54 @@
             <w:r>
               <w:rPr>
                 <w:b/>
-                <w:color w:val="333333"/>
+                <w:color w:val="000000" w:themeColor="text1"/>
                 <w:sz w:val="20"/>
                 <w:szCs w:val="20"/>
                 <w:lang w:val="en-US"/>
               </w:rPr>
-              <w:t>Give project specifi</w:t>
-            </w:r>
-            <w:r>
-              <w:rPr>
-                <w:b/>
-                <w:color w:val="333333"/>
+              <w:t>Give project specifications in the prescribed forma</w:t>
+            </w:r>
+            <w:r>
+              <w:rPr>
+                <w:b/>
+                <w:color w:val="000000" w:themeColor="text1"/>
                 <w:sz w:val="20"/>
                 <w:szCs w:val="20"/>
                 <w:lang w:val="en-US"/>
               </w:rPr>
-              <w:t>cations in the prescribed forma</w:t>
-            </w:r>
-            <w:r>
-              <w:rPr>
-                <w:b/>
-                <w:color w:val="333333"/>
+              <w:t>t</w:t>
+            </w:r>
+            <w:r>
+              <w:rPr>
+                <w:b/>
+                <w:color w:val="000000" w:themeColor="text1"/>
                 <w:sz w:val="20"/>
                 <w:szCs w:val="20"/>
                 <w:lang w:val="en-US"/>
               </w:rPr>
-              <w:t>t</w:t>
-            </w:r>
-            <w:r>
-              <w:rPr>
-                <w:b/>
-                <w:color w:val="333333"/>
-                <w:sz w:val="20"/>
-                <w:szCs w:val="20"/>
-                <w:lang w:val="en-US"/>
-              </w:rPr>
               <w:t>.</w:t>
             </w:r>
           </w:p>
           <w:p>
             <w:pPr>
               <w:rPr>
-                <w:color w:val="333333"/>
-                <w:sz w:val="20"/>
-                <w:szCs w:val="20"/>
-              </w:rPr>
-            </w:pPr>
-          </w:p>
-          <w:p>
-            <w:pPr>
-              <w:rPr>
-                <w:sz w:val="20"/>
-                <w:szCs w:val="20"/>
-              </w:rPr>
-            </w:pPr>
-            <w:r>
-              <w:rPr>
-                <w:color w:val="333333"/>
+                <w:color w:val="000000" w:themeColor="text1"/>
+                <w:sz w:val="20"/>
+                <w:szCs w:val="20"/>
+              </w:rPr>
+            </w:pPr>
+          </w:p>
+          <w:p>
+            <w:pPr>
+              <w:rPr>
+                <w:color w:val="000000" w:themeColor="text1"/>
+                <w:sz w:val="20"/>
+                <w:szCs w:val="20"/>
+              </w:rPr>
+            </w:pPr>
+            <w:r>
+              <w:rPr>
+                <w:color w:val="000000" w:themeColor="text1"/>
                 <w:sz w:val="20"/>
                 <w:szCs w:val="20"/>
               </w:rPr>
@@ -1115,7 +1129,7 @@
             </w:r>
             <w:r>
               <w:rPr>
-                <w:color w:val="333333"/>
+                <w:color w:val="000000" w:themeColor="text1"/>
                 <w:sz w:val="20"/>
                 <w:szCs w:val="20"/>
               </w:rPr>
@@ -1123,7 +1137,7 @@
             </w:r>
             <w:r>
               <w:rPr>
-                <w:color w:val="333333"/>
+                <w:color w:val="000000" w:themeColor="text1"/>
                 <w:sz w:val="20"/>
                 <w:szCs w:val="20"/>
               </w:rPr>
@@ -1131,7 +1145,7 @@
             </w:r>
             <w:r>
               <w:rPr>
-                <w:color w:val="333333"/>
+                <w:color w:val="000000" w:themeColor="text1"/>
                 <w:sz w:val="20"/>
                 <w:szCs w:val="20"/>
               </w:rPr>
@@ -1140,7 +1154,7 @@
             </w:r>
             <w:r>
               <w:rPr>
-                <w:color w:val="333333"/>
+                <w:color w:val="000000" w:themeColor="text1"/>
                 <w:sz w:val="20"/>
                 <w:szCs w:val="20"/>
               </w:rPr>
@@ -1160,15 +1174,15 @@
           <w:p>
             <w:pPr>
               <w:rPr>
-                <w:color w:val="333333"/>
-                <w:sz w:val="20"/>
-                <w:szCs w:val="20"/>
-              </w:rPr>
-            </w:pPr>
-            <w:r>
-              <w:rPr>
-                <w:b/>
-                <w:color w:val="333333"/>
+                <w:color w:val="000000" w:themeColor="text1"/>
+                <w:sz w:val="20"/>
+                <w:szCs w:val="20"/>
+              </w:rPr>
+            </w:pPr>
+            <w:r>
+              <w:rPr>
+                <w:b/>
+                <w:color w:val="000000" w:themeColor="text1"/>
                 <w:sz w:val="20"/>
                 <w:szCs w:val="20"/>
               </w:rPr>
@@ -1176,23 +1190,24 @@
             </w:r>
             <w:r>
               <w:rPr>
-                <w:color w:val="333333"/>
-                <w:sz w:val="20"/>
-                <w:szCs w:val="20"/>
-              </w:rPr>
-              <w:br/>
-            </w:r>
-          </w:p>
-          <w:p>
-            <w:pPr>
-              <w:rPr>
-                <w:sz w:val="20"/>
-                <w:szCs w:val="20"/>
-              </w:rPr>
-            </w:pPr>
-            <w:r>
-              <w:rPr>
-                <w:color w:val="333333"/>
+                <w:color w:val="000000" w:themeColor="text1"/>
+                <w:sz w:val="20"/>
+                <w:szCs w:val="20"/>
+              </w:rPr>
+              <w:br/>
+            </w:r>
+          </w:p>
+          <w:p>
+            <w:pPr>
+              <w:rPr>
+                <w:color w:val="000000" w:themeColor="text1"/>
+                <w:sz w:val="20"/>
+                <w:szCs w:val="20"/>
+              </w:rPr>
+            </w:pPr>
+            <w:r>
+              <w:rPr>
+                <w:color w:val="000000" w:themeColor="text1"/>
                 <w:sz w:val="20"/>
                 <w:szCs w:val="20"/>
               </w:rPr>
@@ -1200,16 +1215,16 @@
             </w:r>
             <w:r>
               <w:rPr>
-                <w:color w:val="333333"/>
-                <w:sz w:val="20"/>
-                <w:szCs w:val="20"/>
-              </w:rPr>
-              <w:br/>
-            </w:r>
-            <w:r>
-              <w:rPr>
-                <w:b/>
-                <w:color w:val="333333"/>
+                <w:color w:val="000000" w:themeColor="text1"/>
+                <w:sz w:val="20"/>
+                <w:szCs w:val="20"/>
+              </w:rPr>
+              <w:br/>
+            </w:r>
+            <w:r>
+              <w:rPr>
+                <w:b/>
+                <w:color w:val="000000" w:themeColor="text1"/>
                 <w:sz w:val="20"/>
                 <w:szCs w:val="20"/>
               </w:rPr>
@@ -1217,7 +1232,7 @@
             </w:r>
             <w:r>
               <w:rPr>
-                <w:color w:val="333333"/>
+                <w:color w:val="000000" w:themeColor="text1"/>
                 <w:sz w:val="20"/>
                 <w:szCs w:val="20"/>
               </w:rPr>
@@ -1225,7 +1240,7 @@
             </w:r>
             <w:r>
               <w:rPr>
-                <w:color w:val="333333"/>
+                <w:color w:val="000000" w:themeColor="text1"/>
                 <w:sz w:val="20"/>
                 <w:szCs w:val="20"/>
               </w:rPr>
@@ -1233,7 +1248,7 @@
             </w:r>
             <w:r>
               <w:rPr>
-                <w:color w:val="333333"/>
+                <w:color w:val="000000" w:themeColor="text1"/>
                 <w:sz w:val="20"/>
                 <w:szCs w:val="20"/>
               </w:rPr>
@@ -1241,16 +1256,16 @@
             </w:r>
             <w:r>
               <w:rPr>
-                <w:color w:val="333333"/>
-                <w:sz w:val="20"/>
-                <w:szCs w:val="20"/>
-              </w:rPr>
-              <w:br/>
-            </w:r>
-            <w:r>
-              <w:rPr>
-                <w:b/>
-                <w:color w:val="333333"/>
+                <w:color w:val="000000" w:themeColor="text1"/>
+                <w:sz w:val="20"/>
+                <w:szCs w:val="20"/>
+              </w:rPr>
+              <w:br/>
+            </w:r>
+            <w:r>
+              <w:rPr>
+                <w:b/>
+                <w:color w:val="000000" w:themeColor="text1"/>
                 <w:sz w:val="20"/>
                 <w:szCs w:val="20"/>
               </w:rPr>
@@ -1258,7 +1273,7 @@
             </w:r>
             <w:r>
               <w:rPr>
-                <w:color w:val="333333"/>
+                <w:color w:val="000000" w:themeColor="text1"/>
                 <w:sz w:val="20"/>
                 <w:szCs w:val="20"/>
               </w:rPr>
@@ -1266,7 +1281,7 @@
             </w:r>
             <w:r>
               <w:rPr>
-                <w:color w:val="333333"/>
+                <w:color w:val="000000" w:themeColor="text1"/>
                 <w:sz w:val="20"/>
                 <w:szCs w:val="20"/>
               </w:rPr>
@@ -1274,7 +1289,7 @@
             </w:r>
             <w:r>
               <w:rPr>
-                <w:color w:val="333333"/>
+                <w:color w:val="000000" w:themeColor="text1"/>
                 <w:sz w:val="20"/>
                 <w:szCs w:val="20"/>
               </w:rPr>
@@ -1282,16 +1297,16 @@
             </w:r>
             <w:r>
               <w:rPr>
-                <w:color w:val="333333"/>
-                <w:sz w:val="20"/>
-                <w:szCs w:val="20"/>
-              </w:rPr>
-              <w:br/>
-            </w:r>
-            <w:r>
-              <w:rPr>
-                <w:b/>
-                <w:color w:val="333333"/>
+                <w:color w:val="000000" w:themeColor="text1"/>
+                <w:sz w:val="20"/>
+                <w:szCs w:val="20"/>
+              </w:rPr>
+              <w:br/>
+            </w:r>
+            <w:r>
+              <w:rPr>
+                <w:b/>
+                <w:color w:val="000000" w:themeColor="text1"/>
                 <w:sz w:val="20"/>
                 <w:szCs w:val="20"/>
               </w:rPr>
@@ -1299,7 +1314,7 @@
             </w:r>
             <w:r>
               <w:rPr>
-                <w:color w:val="333333"/>
+                <w:color w:val="000000" w:themeColor="text1"/>
                 <w:sz w:val="20"/>
                 <w:szCs w:val="20"/>
               </w:rPr>
@@ -1307,7 +1322,7 @@
             </w:r>
             <w:r>
               <w:rPr>
-                <w:color w:val="333333"/>
+                <w:color w:val="000000" w:themeColor="text1"/>
                 <w:sz w:val="20"/>
                 <w:szCs w:val="20"/>
               </w:rPr>
@@ -1315,7 +1330,7 @@
             </w:r>
             <w:r>
               <w:rPr>
-                <w:color w:val="333333"/>
+                <w:color w:val="000000" w:themeColor="text1"/>
                 <w:sz w:val="20"/>
                 <w:szCs w:val="20"/>
               </w:rPr>
@@ -1330,15 +1345,15 @@
           <w:p>
             <w:pPr>
               <w:rPr>
-                <w:color w:val="333333"/>
-                <w:sz w:val="20"/>
-                <w:szCs w:val="20"/>
-              </w:rPr>
-            </w:pPr>
-            <w:r>
-              <w:rPr>
-                <w:b/>
-                <w:color w:val="333333"/>
+                <w:color w:val="000000" w:themeColor="text1"/>
+                <w:sz w:val="20"/>
+                <w:szCs w:val="20"/>
+              </w:rPr>
+            </w:pPr>
+            <w:r>
+              <w:rPr>
+                <w:b/>
+                <w:color w:val="000000" w:themeColor="text1"/>
                 <w:sz w:val="20"/>
                 <w:szCs w:val="20"/>
               </w:rPr>
@@ -1346,23 +1361,24 @@
             </w:r>
             <w:r>
               <w:rPr>
-                <w:color w:val="333333"/>
-                <w:sz w:val="20"/>
-                <w:szCs w:val="20"/>
-              </w:rPr>
-              <w:br/>
-            </w:r>
-          </w:p>
-          <w:p>
-            <w:pPr>
-              <w:rPr>
-                <w:sz w:val="20"/>
-                <w:szCs w:val="20"/>
-              </w:rPr>
-            </w:pPr>
-            <w:r>
-              <w:rPr>
-                <w:color w:val="333333"/>
+                <w:color w:val="000000" w:themeColor="text1"/>
+                <w:sz w:val="20"/>
+                <w:szCs w:val="20"/>
+              </w:rPr>
+              <w:br/>
+            </w:r>
+          </w:p>
+          <w:p>
+            <w:pPr>
+              <w:rPr>
+                <w:color w:val="000000" w:themeColor="text1"/>
+                <w:sz w:val="20"/>
+                <w:szCs w:val="20"/>
+              </w:rPr>
+            </w:pPr>
+            <w:r>
+              <w:rPr>
+                <w:color w:val="000000" w:themeColor="text1"/>
                 <w:sz w:val="20"/>
                 <w:szCs w:val="20"/>
               </w:rPr>
@@ -1370,7 +1386,7 @@
             </w:r>
             <w:r>
               <w:rPr>
-                <w:color w:val="333333"/>
+                <w:color w:val="000000" w:themeColor="text1"/>
                 <w:sz w:val="20"/>
                 <w:szCs w:val="20"/>
               </w:rPr>
@@ -1379,7 +1395,7 @@
             </w:r>
             <w:r>
               <w:rPr>
-                <w:color w:val="333333"/>
+                <w:color w:val="000000" w:themeColor="text1"/>
                 <w:sz w:val="20"/>
                 <w:szCs w:val="20"/>
               </w:rPr>
@@ -1387,7 +1403,7 @@
             </w:r>
             <w:r>
               <w:rPr>
-                <w:color w:val="333333"/>
+                <w:color w:val="000000" w:themeColor="text1"/>
                 <w:sz w:val="20"/>
                 <w:szCs w:val="20"/>
               </w:rPr>
@@ -1395,7 +1411,7 @@
             </w:r>
             <w:r>
               <w:rPr>
-                <w:color w:val="333333"/>
+                <w:color w:val="000000" w:themeColor="text1"/>
                 <w:sz w:val="20"/>
                 <w:szCs w:val="20"/>
               </w:rPr>
@@ -1403,29 +1419,29 @@
             </w:r>
             <w:r>
               <w:rPr>
-                <w:color w:val="333333"/>
-                <w:sz w:val="20"/>
-                <w:szCs w:val="20"/>
-              </w:rPr>
-              <w:t>But someone may be better than others in a given situation. So, it is better to use a software development model than to use none!</w:t>
-            </w:r>
-            <w:r>
-              <w:rPr>
-                <w:color w:val="333333"/>
-                <w:sz w:val="20"/>
-                <w:szCs w:val="20"/>
-              </w:rPr>
-              <w:br/>
-              <w:t xml:space="preserve">If there’s one takeaway for an SDLC, it’s that all </w:t>
-            </w:r>
-            <w:r>
-              <w:rPr>
-                <w:color w:val="333333"/>
+                <w:color w:val="000000" w:themeColor="text1"/>
+                <w:sz w:val="20"/>
+                <w:szCs w:val="20"/>
+              </w:rPr>
+              <w:t xml:space="preserve">But someone may be better than others in a given situation. So, it is better to </w:t>
+            </w:r>
+            <w:r>
+              <w:rPr>
+                <w:color w:val="000000" w:themeColor="text1"/>
                 <w:sz w:val="20"/>
                 <w:szCs w:val="20"/>
               </w:rPr>
               <w:lastRenderedPageBreak/>
-              <w:t>phases of the SDLC need to occur for the success of the app and satisfaction of its users.</w:t>
+              <w:t>use a software development model than to use none!</w:t>
+            </w:r>
+            <w:r>
+              <w:rPr>
+                <w:color w:val="000000" w:themeColor="text1"/>
+                <w:sz w:val="20"/>
+                <w:szCs w:val="20"/>
+              </w:rPr>
+              <w:br/>
+              <w:t>If there’s one takeaway for an SDLC, it’s that all phases of the SDLC need to occur for the success of the app and satisfaction of its users.</w:t>
             </w:r>
           </w:p>
         </w:tc>
@@ -1436,15 +1452,15 @@
           <w:p>
             <w:pPr>
               <w:rPr>
-                <w:color w:val="333333"/>
-                <w:sz w:val="20"/>
-                <w:szCs w:val="20"/>
-              </w:rPr>
-            </w:pPr>
-            <w:r>
-              <w:rPr>
-                <w:b/>
-                <w:color w:val="333333"/>
+                <w:color w:val="000000" w:themeColor="text1"/>
+                <w:sz w:val="20"/>
+                <w:szCs w:val="20"/>
+              </w:rPr>
+            </w:pPr>
+            <w:r>
+              <w:rPr>
+                <w:b/>
+                <w:color w:val="000000" w:themeColor="text1"/>
                 <w:sz w:val="20"/>
                 <w:szCs w:val="20"/>
               </w:rPr>
@@ -1453,23 +1469,24 @@
             </w:r>
             <w:r>
               <w:rPr>
-                <w:color w:val="333333"/>
-                <w:sz w:val="20"/>
-                <w:szCs w:val="20"/>
-              </w:rPr>
-              <w:br/>
-            </w:r>
-          </w:p>
-          <w:p>
-            <w:pPr>
-              <w:rPr>
-                <w:sz w:val="20"/>
-                <w:szCs w:val="20"/>
-              </w:rPr>
-            </w:pPr>
-            <w:r>
-              <w:rPr>
-                <w:color w:val="333333"/>
+                <w:color w:val="000000" w:themeColor="text1"/>
+                <w:sz w:val="20"/>
+                <w:szCs w:val="20"/>
+              </w:rPr>
+              <w:br/>
+            </w:r>
+          </w:p>
+          <w:p>
+            <w:pPr>
+              <w:rPr>
+                <w:color w:val="000000" w:themeColor="text1"/>
+                <w:sz w:val="20"/>
+                <w:szCs w:val="20"/>
+              </w:rPr>
+            </w:pPr>
+            <w:r>
+              <w:rPr>
+                <w:color w:val="000000" w:themeColor="text1"/>
                 <w:sz w:val="20"/>
                 <w:szCs w:val="20"/>
               </w:rPr>
@@ -1484,6 +1501,7 @@
           <w:p>
             <w:pPr>
               <w:rPr>
+                <w:color w:val="000000" w:themeColor="text1"/>
                 <w:sz w:val="20"/>
                 <w:szCs w:val="20"/>
               </w:rPr>
@@ -1497,6 +1515,7 @@
           <w:p>
             <w:pPr>
               <w:rPr>
+                <w:color w:val="000000" w:themeColor="text1"/>
                 <w:sz w:val="20"/>
                 <w:szCs w:val="20"/>
               </w:rPr>
@@ -1510,6 +1529,7 @@
           <w:p>
             <w:pPr>
               <w:rPr>
+                <w:color w:val="000000" w:themeColor="text1"/>
                 <w:sz w:val="20"/>
                 <w:szCs w:val="20"/>
               </w:rPr>
@@ -1523,6 +1543,7 @@
           <w:p>
             <w:pPr>
               <w:rPr>
+                <w:color w:val="000000" w:themeColor="text1"/>
                 <w:sz w:val="20"/>
                 <w:szCs w:val="20"/>
                 <w:highlight w:val="yellow"/>
@@ -1530,7 +1551,7 @@
             </w:pPr>
             <w:r>
               <w:rPr>
-                <w:color w:val="333333"/>
+                <w:color w:val="000000" w:themeColor="text1"/>
                 <w:sz w:val="20"/>
                 <w:szCs w:val="20"/>
                 <w:highlight w:val="yellow"/>
@@ -1546,6 +1567,7 @@
           <w:p>
             <w:pPr>
               <w:rPr>
+                <w:color w:val="000000" w:themeColor="text1"/>
                 <w:sz w:val="20"/>
                 <w:szCs w:val="20"/>
               </w:rPr>
@@ -1564,15 +1586,15 @@
           <w:p>
             <w:pPr>
               <w:rPr>
-                <w:color w:val="333333"/>
-                <w:sz w:val="20"/>
-                <w:szCs w:val="20"/>
-              </w:rPr>
-            </w:pPr>
-            <w:r>
-              <w:rPr>
-                <w:b/>
-                <w:color w:val="333333"/>
+                <w:color w:val="000000" w:themeColor="text1"/>
+                <w:sz w:val="20"/>
+                <w:szCs w:val="20"/>
+              </w:rPr>
+            </w:pPr>
+            <w:r>
+              <w:rPr>
+                <w:b/>
+                <w:color w:val="000000" w:themeColor="text1"/>
                 <w:sz w:val="20"/>
                 <w:szCs w:val="20"/>
               </w:rPr>
@@ -1581,7 +1603,7 @@
             <w:r>
               <w:rPr>
                 <w:b/>
-                <w:color w:val="333333"/>
+                <w:color w:val="000000" w:themeColor="text1"/>
                 <w:sz w:val="20"/>
                 <w:szCs w:val="20"/>
               </w:rPr>
@@ -1590,7 +1612,7 @@
             <w:r>
               <w:rPr>
                 <w:b/>
-                <w:color w:val="333333"/>
+                <w:color w:val="000000" w:themeColor="text1"/>
                 <w:sz w:val="20"/>
                 <w:szCs w:val="20"/>
               </w:rPr>
@@ -1599,7 +1621,7 @@
             <w:r>
               <w:rPr>
                 <w:b/>
-                <w:color w:val="333333"/>
+                <w:color w:val="000000" w:themeColor="text1"/>
                 <w:sz w:val="20"/>
                 <w:szCs w:val="20"/>
               </w:rPr>
@@ -1607,7 +1629,7 @@
             </w:r>
             <w:r>
               <w:rPr>
-                <w:color w:val="333333"/>
+                <w:color w:val="000000" w:themeColor="text1"/>
                 <w:sz w:val="20"/>
                 <w:szCs w:val="20"/>
               </w:rPr>
@@ -1617,22 +1639,23 @@
           <w:p>
             <w:pPr>
               <w:rPr>
-                <w:color w:val="333333"/>
-                <w:sz w:val="20"/>
-                <w:szCs w:val="20"/>
-              </w:rPr>
-            </w:pPr>
-          </w:p>
-          <w:p>
-            <w:pPr>
-              <w:rPr>
-                <w:sz w:val="20"/>
-                <w:szCs w:val="20"/>
-              </w:rPr>
-            </w:pPr>
-            <w:r>
-              <w:rPr>
-                <w:color w:val="333333"/>
+                <w:color w:val="000000" w:themeColor="text1"/>
+                <w:sz w:val="20"/>
+                <w:szCs w:val="20"/>
+              </w:rPr>
+            </w:pPr>
+          </w:p>
+          <w:p>
+            <w:pPr>
+              <w:rPr>
+                <w:color w:val="000000" w:themeColor="text1"/>
+                <w:sz w:val="20"/>
+                <w:szCs w:val="20"/>
+              </w:rPr>
+            </w:pPr>
+            <w:r>
+              <w:rPr>
+                <w:color w:val="000000" w:themeColor="text1"/>
                 <w:sz w:val="20"/>
                 <w:szCs w:val="20"/>
               </w:rPr>
@@ -1640,7 +1663,7 @@
             </w:r>
             <w:r>
               <w:rPr>
-                <w:color w:val="333333"/>
+                <w:color w:val="000000" w:themeColor="text1"/>
                 <w:sz w:val="20"/>
                 <w:szCs w:val="20"/>
               </w:rPr>
@@ -1648,16 +1671,16 @@
             </w:r>
             <w:r>
               <w:rPr>
-                <w:color w:val="333333"/>
-                <w:sz w:val="20"/>
-                <w:szCs w:val="20"/>
-              </w:rPr>
-              <w:br/>
-            </w:r>
-            <w:r>
-              <w:rPr>
-                <w:b/>
-                <w:color w:val="333333"/>
+                <w:color w:val="000000" w:themeColor="text1"/>
+                <w:sz w:val="20"/>
+                <w:szCs w:val="20"/>
+              </w:rPr>
+              <w:br/>
+            </w:r>
+            <w:r>
+              <w:rPr>
+                <w:b/>
+                <w:color w:val="000000" w:themeColor="text1"/>
                 <w:sz w:val="20"/>
                 <w:szCs w:val="20"/>
               </w:rPr>
@@ -1665,7 +1688,7 @@
             </w:r>
             <w:r>
               <w:rPr>
-                <w:color w:val="333333"/>
+                <w:color w:val="000000" w:themeColor="text1"/>
                 <w:sz w:val="20"/>
                 <w:szCs w:val="20"/>
               </w:rPr>
@@ -1673,7 +1696,7 @@
             </w:r>
             <w:r>
               <w:rPr>
-                <w:color w:val="333333"/>
+                <w:color w:val="000000" w:themeColor="text1"/>
                 <w:sz w:val="20"/>
                 <w:szCs w:val="20"/>
               </w:rPr>
@@ -1681,7 +1704,7 @@
             </w:r>
             <w:r>
               <w:rPr>
-                <w:color w:val="333333"/>
+                <w:color w:val="000000" w:themeColor="text1"/>
                 <w:sz w:val="20"/>
                 <w:szCs w:val="20"/>
               </w:rPr>
@@ -1689,16 +1712,16 @@
             </w:r>
             <w:r>
               <w:rPr>
-                <w:color w:val="333333"/>
-                <w:sz w:val="20"/>
-                <w:szCs w:val="20"/>
-              </w:rPr>
-              <w:br/>
-            </w:r>
-            <w:r>
-              <w:rPr>
-                <w:b/>
-                <w:color w:val="333333"/>
+                <w:color w:val="000000" w:themeColor="text1"/>
+                <w:sz w:val="20"/>
+                <w:szCs w:val="20"/>
+              </w:rPr>
+              <w:br/>
+            </w:r>
+            <w:r>
+              <w:rPr>
+                <w:b/>
+                <w:color w:val="000000" w:themeColor="text1"/>
                 <w:sz w:val="20"/>
                 <w:szCs w:val="20"/>
               </w:rPr>
@@ -1706,7 +1729,7 @@
             </w:r>
             <w:r>
               <w:rPr>
-                <w:color w:val="333333"/>
+                <w:color w:val="000000" w:themeColor="text1"/>
                 <w:sz w:val="20"/>
                 <w:szCs w:val="20"/>
               </w:rPr>
@@ -1714,7 +1737,7 @@
             </w:r>
             <w:r>
               <w:rPr>
-                <w:color w:val="333333"/>
+                <w:color w:val="000000" w:themeColor="text1"/>
                 <w:sz w:val="20"/>
                 <w:szCs w:val="20"/>
               </w:rPr>
@@ -1722,7 +1745,7 @@
             </w:r>
             <w:r>
               <w:rPr>
-                <w:color w:val="333333"/>
+                <w:color w:val="000000" w:themeColor="text1"/>
                 <w:sz w:val="20"/>
                 <w:szCs w:val="20"/>
               </w:rPr>
@@ -1730,16 +1753,16 @@
             </w:r>
             <w:r>
               <w:rPr>
-                <w:color w:val="333333"/>
-                <w:sz w:val="20"/>
-                <w:szCs w:val="20"/>
-              </w:rPr>
-              <w:br/>
-            </w:r>
-            <w:r>
-              <w:rPr>
-                <w:b/>
-                <w:color w:val="333333"/>
+                <w:color w:val="000000" w:themeColor="text1"/>
+                <w:sz w:val="20"/>
+                <w:szCs w:val="20"/>
+              </w:rPr>
+              <w:br/>
+            </w:r>
+            <w:r>
+              <w:rPr>
+                <w:b/>
+                <w:color w:val="000000" w:themeColor="text1"/>
                 <w:sz w:val="20"/>
                 <w:szCs w:val="20"/>
               </w:rPr>
@@ -1747,7 +1770,7 @@
             </w:r>
             <w:r>
               <w:rPr>
-                <w:color w:val="333333"/>
+                <w:color w:val="000000" w:themeColor="text1"/>
                 <w:sz w:val="20"/>
                 <w:szCs w:val="20"/>
               </w:rPr>
@@ -1755,7 +1778,7 @@
             </w:r>
             <w:r>
               <w:rPr>
-                <w:color w:val="333333"/>
+                <w:color w:val="000000" w:themeColor="text1"/>
                 <w:sz w:val="20"/>
                 <w:szCs w:val="20"/>
               </w:rPr>
@@ -1763,7 +1786,7 @@
             </w:r>
             <w:r>
               <w:rPr>
-                <w:color w:val="333333"/>
+                <w:color w:val="000000" w:themeColor="text1"/>
                 <w:sz w:val="20"/>
                 <w:szCs w:val="20"/>
               </w:rPr>
@@ -1771,16 +1794,16 @@
             </w:r>
             <w:r>
               <w:rPr>
-                <w:color w:val="333333"/>
-                <w:sz w:val="20"/>
-                <w:szCs w:val="20"/>
-              </w:rPr>
-              <w:br/>
-            </w:r>
-            <w:r>
-              <w:rPr>
-                <w:b/>
-                <w:color w:val="333333"/>
+                <w:color w:val="000000" w:themeColor="text1"/>
+                <w:sz w:val="20"/>
+                <w:szCs w:val="20"/>
+              </w:rPr>
+              <w:br/>
+            </w:r>
+            <w:r>
+              <w:rPr>
+                <w:b/>
+                <w:color w:val="000000" w:themeColor="text1"/>
                 <w:sz w:val="20"/>
                 <w:szCs w:val="20"/>
               </w:rPr>
@@ -1788,7 +1811,7 @@
             </w:r>
             <w:r>
               <w:rPr>
-                <w:color w:val="333333"/>
+                <w:color w:val="000000" w:themeColor="text1"/>
                 <w:sz w:val="20"/>
                 <w:szCs w:val="20"/>
               </w:rPr>
@@ -1796,7 +1819,7 @@
             </w:r>
             <w:r>
               <w:rPr>
-                <w:color w:val="333333"/>
+                <w:color w:val="000000" w:themeColor="text1"/>
                 <w:sz w:val="20"/>
                 <w:szCs w:val="20"/>
               </w:rPr>
@@ -1804,7 +1827,7 @@
             </w:r>
             <w:r>
               <w:rPr>
-                <w:color w:val="333333"/>
+                <w:color w:val="000000" w:themeColor="text1"/>
                 <w:sz w:val="20"/>
                 <w:szCs w:val="20"/>
               </w:rPr>
@@ -1812,16 +1835,16 @@
             </w:r>
             <w:r>
               <w:rPr>
-                <w:color w:val="333333"/>
-                <w:sz w:val="20"/>
-                <w:szCs w:val="20"/>
-              </w:rPr>
-              <w:br/>
-            </w:r>
-            <w:r>
-              <w:rPr>
-                <w:b/>
-                <w:color w:val="333333"/>
+                <w:color w:val="000000" w:themeColor="text1"/>
+                <w:sz w:val="20"/>
+                <w:szCs w:val="20"/>
+              </w:rPr>
+              <w:br/>
+            </w:r>
+            <w:r>
+              <w:rPr>
+                <w:b/>
+                <w:color w:val="000000" w:themeColor="text1"/>
                 <w:sz w:val="20"/>
                 <w:szCs w:val="20"/>
               </w:rPr>
@@ -1829,7 +1852,7 @@
             </w:r>
             <w:r>
               <w:rPr>
-                <w:color w:val="333333"/>
+                <w:color w:val="000000" w:themeColor="text1"/>
                 <w:sz w:val="20"/>
                 <w:szCs w:val="20"/>
               </w:rPr>
@@ -1837,7 +1860,7 @@
             </w:r>
             <w:r>
               <w:rPr>
-                <w:color w:val="333333"/>
+                <w:color w:val="000000" w:themeColor="text1"/>
                 <w:sz w:val="20"/>
                 <w:szCs w:val="20"/>
               </w:rPr>
@@ -1845,7 +1868,7 @@
             </w:r>
             <w:r>
               <w:rPr>
-                <w:color w:val="333333"/>
+                <w:color w:val="000000" w:themeColor="text1"/>
                 <w:sz w:val="20"/>
                 <w:szCs w:val="20"/>
               </w:rPr>
@@ -1853,16 +1876,16 @@
             </w:r>
             <w:r>
               <w:rPr>
-                <w:color w:val="333333"/>
-                <w:sz w:val="20"/>
-                <w:szCs w:val="20"/>
-              </w:rPr>
-              <w:br/>
-            </w:r>
-            <w:r>
-              <w:rPr>
-                <w:b/>
-                <w:color w:val="333333"/>
+                <w:color w:val="000000" w:themeColor="text1"/>
+                <w:sz w:val="20"/>
+                <w:szCs w:val="20"/>
+              </w:rPr>
+              <w:br/>
+            </w:r>
+            <w:r>
+              <w:rPr>
+                <w:b/>
+                <w:color w:val="000000" w:themeColor="text1"/>
                 <w:sz w:val="20"/>
                 <w:szCs w:val="20"/>
               </w:rPr>
@@ -1870,7 +1893,7 @@
             </w:r>
             <w:r>
               <w:rPr>
-                <w:color w:val="333333"/>
+                <w:color w:val="000000" w:themeColor="text1"/>
                 <w:sz w:val="20"/>
                 <w:szCs w:val="20"/>
               </w:rPr>
@@ -1878,7 +1901,7 @@
             </w:r>
             <w:r>
               <w:rPr>
-                <w:color w:val="333333"/>
+                <w:color w:val="000000" w:themeColor="text1"/>
                 <w:sz w:val="20"/>
                 <w:szCs w:val="20"/>
               </w:rPr>
@@ -1886,7 +1909,7 @@
             </w:r>
             <w:r>
               <w:rPr>
-                <w:color w:val="333333"/>
+                <w:color w:val="000000" w:themeColor="text1"/>
                 <w:sz w:val="20"/>
                 <w:szCs w:val="20"/>
               </w:rPr>
@@ -1894,16 +1917,16 @@
             </w:r>
             <w:r>
               <w:rPr>
-                <w:color w:val="333333"/>
-                <w:sz w:val="20"/>
-                <w:szCs w:val="20"/>
-              </w:rPr>
-              <w:br/>
-            </w:r>
-            <w:r>
-              <w:rPr>
-                <w:b/>
-                <w:color w:val="333333"/>
+                <w:color w:val="000000" w:themeColor="text1"/>
+                <w:sz w:val="20"/>
+                <w:szCs w:val="20"/>
+              </w:rPr>
+              <w:br/>
+            </w:r>
+            <w:r>
+              <w:rPr>
+                <w:b/>
+                <w:color w:val="000000" w:themeColor="text1"/>
                 <w:sz w:val="20"/>
                 <w:szCs w:val="20"/>
               </w:rPr>
@@ -1911,7 +1934,7 @@
             </w:r>
             <w:r>
               <w:rPr>
-                <w:color w:val="333333"/>
+                <w:color w:val="000000" w:themeColor="text1"/>
                 <w:sz w:val="20"/>
                 <w:szCs w:val="20"/>
               </w:rPr>
@@ -1919,7 +1942,7 @@
             </w:r>
             <w:r>
               <w:rPr>
-                <w:color w:val="333333"/>
+                <w:color w:val="000000" w:themeColor="text1"/>
                 <w:sz w:val="20"/>
                 <w:szCs w:val="20"/>
               </w:rPr>
@@ -1927,7 +1950,7 @@
             </w:r>
             <w:r>
               <w:rPr>
-                <w:color w:val="333333"/>
+                <w:color w:val="000000" w:themeColor="text1"/>
                 <w:sz w:val="20"/>
                 <w:szCs w:val="20"/>
               </w:rPr>
@@ -1942,15 +1965,15 @@
           <w:p>
             <w:pPr>
               <w:rPr>
-                <w:color w:val="333333"/>
-                <w:sz w:val="20"/>
-                <w:szCs w:val="20"/>
-              </w:rPr>
-            </w:pPr>
-            <w:r>
-              <w:rPr>
-                <w:b/>
-                <w:color w:val="333333"/>
+                <w:color w:val="000000" w:themeColor="text1"/>
+                <w:sz w:val="20"/>
+                <w:szCs w:val="20"/>
+              </w:rPr>
+            </w:pPr>
+            <w:r>
+              <w:rPr>
+                <w:b/>
+                <w:color w:val="000000" w:themeColor="text1"/>
                 <w:sz w:val="20"/>
                 <w:szCs w:val="20"/>
               </w:rPr>
@@ -1959,7 +1982,7 @@
             <w:r>
               <w:rPr>
                 <w:b/>
-                <w:color w:val="333333"/>
+                <w:color w:val="000000" w:themeColor="text1"/>
                 <w:sz w:val="20"/>
                 <w:szCs w:val="20"/>
               </w:rPr>
@@ -1968,23 +1991,24 @@
             </w:r>
             <w:r>
               <w:rPr>
-                <w:color w:val="333333"/>
-                <w:sz w:val="20"/>
-                <w:szCs w:val="20"/>
-              </w:rPr>
-              <w:br/>
-            </w:r>
-          </w:p>
-          <w:p>
-            <w:pPr>
-              <w:rPr>
-                <w:sz w:val="20"/>
-                <w:szCs w:val="20"/>
-              </w:rPr>
-            </w:pPr>
-            <w:r>
-              <w:rPr>
-                <w:color w:val="333333"/>
+                <w:color w:val="000000" w:themeColor="text1"/>
+                <w:sz w:val="20"/>
+                <w:szCs w:val="20"/>
+              </w:rPr>
+              <w:br/>
+            </w:r>
+          </w:p>
+          <w:p>
+            <w:pPr>
+              <w:rPr>
+                <w:color w:val="000000" w:themeColor="text1"/>
+                <w:sz w:val="20"/>
+                <w:szCs w:val="20"/>
+              </w:rPr>
+            </w:pPr>
+            <w:r>
+              <w:rPr>
+                <w:color w:val="000000" w:themeColor="text1"/>
                 <w:sz w:val="20"/>
                 <w:szCs w:val="20"/>
               </w:rPr>
@@ -1992,16 +2016,25 @@
             </w:r>
             <w:r>
               <w:rPr>
-                <w:color w:val="333333"/>
-                <w:sz w:val="20"/>
-                <w:szCs w:val="20"/>
-              </w:rPr>
-              <w:br/>
-              <w:t>The SDLC is just that, a cycle. It doesn’t terminate until the application retires. The iterative process can go on for as long as more items are added in response to potential needs. It often require</w:t>
-            </w:r>
-            <w:r>
-              <w:rPr>
-                <w:color w:val="333333"/>
+                <w:color w:val="000000" w:themeColor="text1"/>
+                <w:sz w:val="20"/>
+                <w:szCs w:val="20"/>
+              </w:rPr>
+              <w:br/>
+              <w:t xml:space="preserve">The SDLC is just that, a cycle. It doesn’t </w:t>
+            </w:r>
+            <w:r>
+              <w:rPr>
+                <w:color w:val="000000" w:themeColor="text1"/>
+                <w:sz w:val="20"/>
+                <w:szCs w:val="20"/>
+              </w:rPr>
+              <w:lastRenderedPageBreak/>
+              <w:t>terminate until the application retires. The iterative process can go on for as long as more items are added in response to potential needs. It often require</w:t>
+            </w:r>
+            <w:r>
+              <w:rPr>
+                <w:color w:val="000000" w:themeColor="text1"/>
                 <w:sz w:val="20"/>
                 <w:szCs w:val="20"/>
               </w:rPr>
@@ -2009,7 +2042,7 @@
             </w:r>
             <w:r>
               <w:rPr>
-                <w:color w:val="333333"/>
+                <w:color w:val="000000" w:themeColor="text1"/>
                 <w:sz w:val="20"/>
                 <w:szCs w:val="20"/>
               </w:rPr>
@@ -2024,39 +2057,41 @@
           <w:p>
             <w:pPr>
               <w:rPr>
-                <w:color w:val="333333"/>
-                <w:sz w:val="20"/>
-                <w:szCs w:val="20"/>
-              </w:rPr>
-            </w:pPr>
-            <w:r>
-              <w:rPr>
-                <w:b/>
-                <w:color w:val="333333"/>
-                <w:sz w:val="20"/>
-                <w:szCs w:val="20"/>
-              </w:rPr>
+                <w:color w:val="000000" w:themeColor="text1"/>
+                <w:sz w:val="20"/>
+                <w:szCs w:val="20"/>
+              </w:rPr>
+            </w:pPr>
+            <w:r>
+              <w:rPr>
+                <w:b/>
+                <w:color w:val="000000" w:themeColor="text1"/>
+                <w:sz w:val="20"/>
+                <w:szCs w:val="20"/>
+              </w:rPr>
+              <w:lastRenderedPageBreak/>
               <w:t>What value they create and performance they improve?</w:t>
             </w:r>
             <w:r>
               <w:rPr>
-                <w:color w:val="333333"/>
-                <w:sz w:val="20"/>
-                <w:szCs w:val="20"/>
-              </w:rPr>
-              <w:br/>
-            </w:r>
-          </w:p>
-          <w:p>
-            <w:pPr>
-              <w:rPr>
-                <w:sz w:val="20"/>
-                <w:szCs w:val="20"/>
-              </w:rPr>
-            </w:pPr>
-            <w:r>
-              <w:rPr>
-                <w:color w:val="333333"/>
+                <w:color w:val="000000" w:themeColor="text1"/>
+                <w:sz w:val="20"/>
+                <w:szCs w:val="20"/>
+              </w:rPr>
+              <w:br/>
+            </w:r>
+          </w:p>
+          <w:p>
+            <w:pPr>
+              <w:rPr>
+                <w:color w:val="000000" w:themeColor="text1"/>
+                <w:sz w:val="20"/>
+                <w:szCs w:val="20"/>
+              </w:rPr>
+            </w:pPr>
+            <w:r>
+              <w:rPr>
+                <w:color w:val="000000" w:themeColor="text1"/>
                 <w:sz w:val="20"/>
                 <w:szCs w:val="20"/>
               </w:rPr>
@@ -2064,7 +2099,7 @@
             </w:r>
             <w:r>
               <w:rPr>
-                <w:color w:val="333333"/>
+                <w:color w:val="000000" w:themeColor="text1"/>
                 <w:sz w:val="20"/>
                 <w:szCs w:val="20"/>
               </w:rPr>
@@ -2073,7 +2108,7 @@
             </w:r>
             <w:r>
               <w:rPr>
-                <w:color w:val="333333"/>
+                <w:color w:val="000000" w:themeColor="text1"/>
                 <w:sz w:val="20"/>
                 <w:szCs w:val="20"/>
               </w:rPr>
@@ -2082,7 +2117,7 @@
             </w:r>
             <w:r>
               <w:rPr>
-                <w:color w:val="333333"/>
+                <w:color w:val="000000" w:themeColor="text1"/>
                 <w:sz w:val="20"/>
                 <w:szCs w:val="20"/>
               </w:rPr>
@@ -2091,7 +2126,7 @@
             </w:r>
             <w:r>
               <w:rPr>
-                <w:color w:val="333333"/>
+                <w:color w:val="000000" w:themeColor="text1"/>
                 <w:sz w:val="20"/>
                 <w:szCs w:val="20"/>
               </w:rPr>
@@ -2100,11 +2135,19 @@
             </w:r>
             <w:r>
               <w:rPr>
-                <w:color w:val="333333"/>
-                <w:sz w:val="20"/>
-                <w:szCs w:val="20"/>
-              </w:rPr>
-              <w:br/>
+                <w:color w:val="000000" w:themeColor="text1"/>
+                <w:sz w:val="20"/>
+                <w:szCs w:val="20"/>
+              </w:rPr>
+              <w:br/>
+            </w:r>
+            <w:r>
+              <w:rPr>
+                <w:color w:val="000000" w:themeColor="text1"/>
+                <w:sz w:val="20"/>
+                <w:szCs w:val="20"/>
+              </w:rPr>
+              <w:lastRenderedPageBreak/>
               <w:t>difficult for software project managers to monitor the progress of the project.</w:t>
             </w:r>
           </w:p>
@@ -2116,6 +2159,7 @@
           <w:p>
             <w:pPr>
               <w:rPr>
+                <w:color w:val="000000" w:themeColor="text1"/>
                 <w:sz w:val="20"/>
                 <w:szCs w:val="20"/>
               </w:rPr>
@@ -2129,6 +2173,7 @@
           <w:p>
             <w:pPr>
               <w:rPr>
+                <w:color w:val="000000" w:themeColor="text1"/>
                 <w:sz w:val="20"/>
                 <w:szCs w:val="20"/>
               </w:rPr>
@@ -2142,6 +2187,7 @@
           <w:p>
             <w:pPr>
               <w:rPr>
+                <w:color w:val="000000" w:themeColor="text1"/>
                 <w:sz w:val="20"/>
                 <w:szCs w:val="20"/>
               </w:rPr>
@@ -2155,6 +2201,7 @@
           <w:p>
             <w:pPr>
               <w:rPr>
+                <w:color w:val="000000" w:themeColor="text1"/>
                 <w:sz w:val="20"/>
                 <w:szCs w:val="20"/>
               </w:rPr>
@@ -2168,6 +2215,7 @@
           <w:p>
             <w:pPr>
               <w:rPr>
+                <w:color w:val="000000" w:themeColor="text1"/>
                 <w:sz w:val="20"/>
                 <w:szCs w:val="20"/>
               </w:rPr>
@@ -2186,325 +2234,397 @@
           <w:p>
             <w:pPr>
               <w:rPr>
-                <w:color w:val="333333"/>
-                <w:sz w:val="20"/>
-                <w:szCs w:val="20"/>
-              </w:rPr>
-            </w:pPr>
-            <w:r>
-              <w:rPr>
-                <w:b/>
-                <w:color w:val="333333"/>
-                <w:sz w:val="20"/>
-                <w:szCs w:val="20"/>
-              </w:rPr>
-              <w:t xml:space="preserve">What are the important and sustaining concepts of </w:t>
-            </w:r>
-            <w:r>
-              <w:rPr>
-                <w:b/>
-                <w:color w:val="333333"/>
+                <w:color w:val="000000" w:themeColor="text1"/>
+                <w:sz w:val="20"/>
+                <w:szCs w:val="20"/>
+              </w:rPr>
+            </w:pPr>
+            <w:r>
+              <w:rPr>
+                <w:b/>
+                <w:color w:val="000000" w:themeColor="text1"/>
+                <w:sz w:val="20"/>
+                <w:szCs w:val="20"/>
+              </w:rPr>
+              <w:t>What are the important and sustaining concepts of SDLC? (SDLC phases delineate the concepts. What are they?)</w:t>
+            </w:r>
+            <w:r>
+              <w:rPr>
+                <w:color w:val="000000" w:themeColor="text1"/>
+                <w:sz w:val="20"/>
+                <w:szCs w:val="20"/>
+              </w:rPr>
+              <w:br/>
+            </w:r>
+          </w:p>
+          <w:p>
+            <w:pPr>
+              <w:rPr>
+                <w:color w:val="000000" w:themeColor="text1"/>
+                <w:sz w:val="20"/>
+                <w:szCs w:val="20"/>
+              </w:rPr>
+            </w:pPr>
+            <w:r>
+              <w:rPr>
+                <w:color w:val="000000" w:themeColor="text1"/>
+                <w:sz w:val="20"/>
+                <w:szCs w:val="20"/>
+              </w:rPr>
+              <w:t>There are</w:t>
+            </w:r>
+            <w:r>
+              <w:rPr>
+                <w:color w:val="000000" w:themeColor="text1"/>
+                <w:sz w:val="20"/>
+                <w:szCs w:val="20"/>
+              </w:rPr>
+              <w:t xml:space="preserve"> following six phases in every s</w:t>
+            </w:r>
+            <w:r>
+              <w:rPr>
+                <w:color w:val="000000" w:themeColor="text1"/>
+                <w:sz w:val="20"/>
+                <w:szCs w:val="20"/>
+              </w:rPr>
+              <w:t>oftware development life cycle model:</w:t>
+            </w:r>
+            <w:r>
+              <w:rPr>
+                <w:color w:val="000000" w:themeColor="text1"/>
+                <w:sz w:val="20"/>
+                <w:szCs w:val="20"/>
+              </w:rPr>
+              <w:t>-</w:t>
+            </w:r>
+            <w:r>
+              <w:rPr>
+                <w:color w:val="000000" w:themeColor="text1"/>
+                <w:sz w:val="20"/>
+                <w:szCs w:val="20"/>
+              </w:rPr>
+              <w:br/>
+            </w:r>
+            <w:r>
+              <w:rPr>
+                <w:b/>
+                <w:color w:val="000000" w:themeColor="text1"/>
+                <w:sz w:val="20"/>
+                <w:szCs w:val="20"/>
+              </w:rPr>
+              <w:t>1.</w:t>
+            </w:r>
+            <w:r>
+              <w:rPr>
+                <w:color w:val="000000" w:themeColor="text1"/>
+                <w:sz w:val="20"/>
+                <w:szCs w:val="20"/>
+              </w:rPr>
+              <w:t xml:space="preserve"> </w:t>
+            </w:r>
+            <w:r>
+              <w:rPr>
+                <w:color w:val="000000" w:themeColor="text1"/>
+                <w:sz w:val="20"/>
+                <w:szCs w:val="20"/>
+              </w:rPr>
+              <w:t>Requirement gathering and analysis</w:t>
+            </w:r>
+            <w:r>
+              <w:rPr>
+                <w:color w:val="000000" w:themeColor="text1"/>
+                <w:sz w:val="20"/>
+                <w:szCs w:val="20"/>
+              </w:rPr>
+              <w:t>.</w:t>
+            </w:r>
+            <w:r>
+              <w:rPr>
+                <w:color w:val="000000" w:themeColor="text1"/>
+                <w:sz w:val="20"/>
+                <w:szCs w:val="20"/>
+              </w:rPr>
+              <w:br/>
+            </w:r>
+            <w:r>
+              <w:rPr>
+                <w:b/>
+                <w:color w:val="000000" w:themeColor="text1"/>
+                <w:sz w:val="20"/>
+                <w:szCs w:val="20"/>
+              </w:rPr>
+              <w:t>2.</w:t>
+            </w:r>
+            <w:r>
+              <w:rPr>
+                <w:color w:val="000000" w:themeColor="text1"/>
+                <w:sz w:val="20"/>
+                <w:szCs w:val="20"/>
+              </w:rPr>
+              <w:t xml:space="preserve"> </w:t>
+            </w:r>
+            <w:r>
+              <w:rPr>
+                <w:color w:val="000000" w:themeColor="text1"/>
+                <w:sz w:val="20"/>
+                <w:szCs w:val="20"/>
+              </w:rPr>
+              <w:t>Design</w:t>
+            </w:r>
+            <w:r>
+              <w:rPr>
+                <w:color w:val="000000" w:themeColor="text1"/>
+                <w:sz w:val="20"/>
+                <w:szCs w:val="20"/>
+              </w:rPr>
+              <w:t>.</w:t>
+            </w:r>
+            <w:r>
+              <w:rPr>
+                <w:color w:val="000000" w:themeColor="text1"/>
+                <w:sz w:val="20"/>
+                <w:szCs w:val="20"/>
+              </w:rPr>
+              <w:br/>
+            </w:r>
+            <w:r>
+              <w:rPr>
+                <w:b/>
+                <w:color w:val="000000" w:themeColor="text1"/>
+                <w:sz w:val="20"/>
+                <w:szCs w:val="20"/>
+              </w:rPr>
+              <w:t>3.</w:t>
+            </w:r>
+            <w:r>
+              <w:rPr>
+                <w:color w:val="000000" w:themeColor="text1"/>
+                <w:sz w:val="20"/>
+                <w:szCs w:val="20"/>
+              </w:rPr>
+              <w:t xml:space="preserve"> </w:t>
+            </w:r>
+            <w:r>
+              <w:rPr>
+                <w:color w:val="000000" w:themeColor="text1"/>
+                <w:sz w:val="20"/>
+                <w:szCs w:val="20"/>
+              </w:rPr>
+              <w:t>Implementation or coding</w:t>
+            </w:r>
+            <w:r>
+              <w:rPr>
+                <w:color w:val="000000" w:themeColor="text1"/>
+                <w:sz w:val="20"/>
+                <w:szCs w:val="20"/>
+              </w:rPr>
+              <w:t>.</w:t>
+            </w:r>
+            <w:r>
+              <w:rPr>
+                <w:color w:val="000000" w:themeColor="text1"/>
+                <w:sz w:val="20"/>
+                <w:szCs w:val="20"/>
+              </w:rPr>
+              <w:br/>
+            </w:r>
+            <w:r>
+              <w:rPr>
+                <w:b/>
+                <w:color w:val="000000" w:themeColor="text1"/>
+                <w:sz w:val="20"/>
+                <w:szCs w:val="20"/>
+              </w:rPr>
+              <w:t>4.</w:t>
+            </w:r>
+            <w:r>
+              <w:rPr>
+                <w:color w:val="000000" w:themeColor="text1"/>
+                <w:sz w:val="20"/>
+                <w:szCs w:val="20"/>
+              </w:rPr>
+              <w:t xml:space="preserve"> </w:t>
+            </w:r>
+            <w:r>
+              <w:rPr>
+                <w:color w:val="000000" w:themeColor="text1"/>
+                <w:sz w:val="20"/>
+                <w:szCs w:val="20"/>
+              </w:rPr>
+              <w:t>Testing</w:t>
+            </w:r>
+            <w:r>
+              <w:rPr>
+                <w:color w:val="000000" w:themeColor="text1"/>
+                <w:sz w:val="20"/>
+                <w:szCs w:val="20"/>
+              </w:rPr>
+              <w:t>.</w:t>
+            </w:r>
+            <w:r>
+              <w:rPr>
+                <w:color w:val="000000" w:themeColor="text1"/>
+                <w:sz w:val="20"/>
+                <w:szCs w:val="20"/>
+              </w:rPr>
+              <w:br/>
+            </w:r>
+            <w:r>
+              <w:rPr>
+                <w:b/>
+                <w:color w:val="000000" w:themeColor="text1"/>
+                <w:sz w:val="20"/>
+                <w:szCs w:val="20"/>
+              </w:rPr>
+              <w:t>5.</w:t>
+            </w:r>
+            <w:r>
+              <w:rPr>
+                <w:color w:val="000000" w:themeColor="text1"/>
+                <w:sz w:val="20"/>
+                <w:szCs w:val="20"/>
+              </w:rPr>
+              <w:t xml:space="preserve"> </w:t>
+            </w:r>
+            <w:r>
+              <w:rPr>
+                <w:color w:val="000000" w:themeColor="text1"/>
+                <w:sz w:val="20"/>
+                <w:szCs w:val="20"/>
+              </w:rPr>
+              <w:t>Deployment</w:t>
+            </w:r>
+            <w:r>
+              <w:rPr>
+                <w:color w:val="000000" w:themeColor="text1"/>
+                <w:sz w:val="20"/>
+                <w:szCs w:val="20"/>
+              </w:rPr>
+              <w:t>.</w:t>
+            </w:r>
+            <w:r>
+              <w:rPr>
+                <w:color w:val="000000" w:themeColor="text1"/>
+                <w:sz w:val="20"/>
+                <w:szCs w:val="20"/>
+              </w:rPr>
+              <w:br/>
+            </w:r>
+            <w:r>
+              <w:rPr>
+                <w:b/>
+                <w:color w:val="000000" w:themeColor="text1"/>
+                <w:sz w:val="20"/>
+                <w:szCs w:val="20"/>
+              </w:rPr>
+              <w:t>6.</w:t>
+            </w:r>
+            <w:r>
+              <w:rPr>
+                <w:color w:val="000000" w:themeColor="text1"/>
+                <w:sz w:val="20"/>
+                <w:szCs w:val="20"/>
+              </w:rPr>
+              <w:t xml:space="preserve"> </w:t>
+            </w:r>
+            <w:r>
+              <w:rPr>
+                <w:color w:val="000000" w:themeColor="text1"/>
+                <w:sz w:val="20"/>
+                <w:szCs w:val="20"/>
+              </w:rPr>
+              <w:t>Maintenance</w:t>
+            </w:r>
+            <w:r>
+              <w:rPr>
+                <w:color w:val="000000" w:themeColor="text1"/>
+                <w:sz w:val="20"/>
+                <w:szCs w:val="20"/>
+              </w:rPr>
+              <w:t>.</w:t>
+            </w:r>
+          </w:p>
+        </w:tc>
+        <w:tc>
+          <w:tcPr>
+            <w:tcW w:w="1611" w:type="dxa"/>
+          </w:tcPr>
+          <w:p>
+            <w:pPr>
+              <w:rPr>
+                <w:color w:val="000000" w:themeColor="text1"/>
+                <w:sz w:val="20"/>
+                <w:szCs w:val="20"/>
+              </w:rPr>
+            </w:pPr>
+            <w:r>
+              <w:rPr>
+                <w:b/>
+                <w:color w:val="000000" w:themeColor="text1"/>
+                <w:sz w:val="20"/>
+                <w:szCs w:val="20"/>
+              </w:rPr>
+              <w:t>What is their relevance in different work fields in industry, in healthcare, sport, games, music, dance, theatre, and media? In rural backdrops? In different parts of the world?</w:t>
+            </w:r>
+            <w:r>
+              <w:rPr>
+                <w:color w:val="000000" w:themeColor="text1"/>
+                <w:sz w:val="20"/>
+                <w:szCs w:val="20"/>
+              </w:rPr>
+              <w:t xml:space="preserve"> </w:t>
+            </w:r>
+            <w:r>
+              <w:rPr>
+                <w:b/>
+                <w:color w:val="000000" w:themeColor="text1"/>
+                <w:sz w:val="20"/>
+                <w:szCs w:val="20"/>
+              </w:rPr>
+              <w:t>Explore each phase to arrive at 4-5 problem solving challenges that excite you?</w:t>
+            </w:r>
+            <w:r>
+              <w:rPr>
+                <w:color w:val="000000" w:themeColor="text1"/>
+                <w:sz w:val="20"/>
+                <w:szCs w:val="20"/>
+              </w:rPr>
+              <w:br/>
+            </w:r>
+          </w:p>
+          <w:p>
+            <w:pPr>
+              <w:rPr>
+                <w:color w:val="000000" w:themeColor="text1"/>
+                <w:sz w:val="20"/>
+                <w:szCs w:val="20"/>
+              </w:rPr>
+            </w:pPr>
+            <w:r>
+              <w:rPr>
+                <w:color w:val="000000" w:themeColor="text1"/>
+                <w:sz w:val="20"/>
+                <w:szCs w:val="20"/>
+              </w:rPr>
+              <w:t xml:space="preserve">An application software can be made for any of the above mentioned fields, also in any backdrop, be it rural or </w:t>
+            </w:r>
+            <w:r>
+              <w:rPr>
+                <w:color w:val="000000" w:themeColor="text1"/>
                 <w:sz w:val="20"/>
                 <w:szCs w:val="20"/>
               </w:rPr>
               <w:lastRenderedPageBreak/>
-              <w:t>SDLC? (SDLC phases delineate the concepts. What are they?)</w:t>
-            </w:r>
-            <w:r>
-              <w:rPr>
-                <w:color w:val="333333"/>
-                <w:sz w:val="20"/>
-                <w:szCs w:val="20"/>
-              </w:rPr>
-              <w:br/>
-            </w:r>
-          </w:p>
-          <w:p>
-            <w:pPr>
-              <w:rPr>
-                <w:sz w:val="20"/>
-                <w:szCs w:val="20"/>
-              </w:rPr>
-            </w:pPr>
-            <w:bookmarkStart w:id="0" w:name="_GoBack"/>
-            <w:bookmarkEnd w:id="0"/>
-            <w:r>
-              <w:rPr>
-                <w:color w:val="333333"/>
-                <w:sz w:val="20"/>
-                <w:szCs w:val="20"/>
-              </w:rPr>
-              <w:t>There are</w:t>
-            </w:r>
-            <w:r>
-              <w:rPr>
-                <w:color w:val="333333"/>
-                <w:sz w:val="20"/>
-                <w:szCs w:val="20"/>
-              </w:rPr>
-              <w:t xml:space="preserve"> following six phases in every s</w:t>
-            </w:r>
-            <w:r>
-              <w:rPr>
-                <w:color w:val="333333"/>
-                <w:sz w:val="20"/>
-                <w:szCs w:val="20"/>
-              </w:rPr>
-              <w:t>oftware development life cycle model:</w:t>
-            </w:r>
-            <w:r>
-              <w:rPr>
-                <w:color w:val="333333"/>
-                <w:sz w:val="20"/>
-                <w:szCs w:val="20"/>
-              </w:rPr>
-              <w:t>-</w:t>
-            </w:r>
-            <w:r>
-              <w:rPr>
-                <w:color w:val="333333"/>
-                <w:sz w:val="20"/>
-                <w:szCs w:val="20"/>
-              </w:rPr>
-              <w:br/>
-            </w:r>
-            <w:r>
-              <w:rPr>
-                <w:b/>
-                <w:color w:val="333333"/>
-                <w:sz w:val="20"/>
-                <w:szCs w:val="20"/>
-              </w:rPr>
-              <w:t>1.</w:t>
-            </w:r>
-            <w:r>
-              <w:rPr>
-                <w:color w:val="333333"/>
-                <w:sz w:val="20"/>
-                <w:szCs w:val="20"/>
-              </w:rPr>
-              <w:t xml:space="preserve"> </w:t>
-            </w:r>
-            <w:r>
-              <w:rPr>
-                <w:color w:val="333333"/>
-                <w:sz w:val="20"/>
-                <w:szCs w:val="20"/>
-              </w:rPr>
-              <w:t>Requirement gathering and analysis</w:t>
-            </w:r>
-            <w:r>
-              <w:rPr>
-                <w:color w:val="333333"/>
-                <w:sz w:val="20"/>
-                <w:szCs w:val="20"/>
-              </w:rPr>
-              <w:t>.</w:t>
-            </w:r>
-            <w:r>
-              <w:rPr>
-                <w:color w:val="333333"/>
-                <w:sz w:val="20"/>
-                <w:szCs w:val="20"/>
-              </w:rPr>
-              <w:br/>
-            </w:r>
-            <w:r>
-              <w:rPr>
-                <w:b/>
-                <w:color w:val="333333"/>
-                <w:sz w:val="20"/>
-                <w:szCs w:val="20"/>
-              </w:rPr>
-              <w:t>2.</w:t>
-            </w:r>
-            <w:r>
-              <w:rPr>
-                <w:color w:val="333333"/>
-                <w:sz w:val="20"/>
-                <w:szCs w:val="20"/>
-              </w:rPr>
-              <w:t xml:space="preserve"> </w:t>
-            </w:r>
-            <w:r>
-              <w:rPr>
-                <w:color w:val="333333"/>
-                <w:sz w:val="20"/>
-                <w:szCs w:val="20"/>
-              </w:rPr>
-              <w:t>Design</w:t>
-            </w:r>
-            <w:r>
-              <w:rPr>
-                <w:color w:val="333333"/>
-                <w:sz w:val="20"/>
-                <w:szCs w:val="20"/>
-              </w:rPr>
-              <w:t>.</w:t>
-            </w:r>
-            <w:r>
-              <w:rPr>
-                <w:color w:val="333333"/>
-                <w:sz w:val="20"/>
-                <w:szCs w:val="20"/>
-              </w:rPr>
-              <w:br/>
-            </w:r>
-            <w:r>
-              <w:rPr>
-                <w:b/>
-                <w:color w:val="333333"/>
-                <w:sz w:val="20"/>
-                <w:szCs w:val="20"/>
-              </w:rPr>
-              <w:t>3.</w:t>
-            </w:r>
-            <w:r>
-              <w:rPr>
-                <w:color w:val="333333"/>
-                <w:sz w:val="20"/>
-                <w:szCs w:val="20"/>
-              </w:rPr>
-              <w:t xml:space="preserve"> </w:t>
-            </w:r>
-            <w:r>
-              <w:rPr>
-                <w:color w:val="333333"/>
-                <w:sz w:val="20"/>
-                <w:szCs w:val="20"/>
-              </w:rPr>
-              <w:t>Implementation or coding</w:t>
-            </w:r>
-            <w:r>
-              <w:rPr>
-                <w:color w:val="333333"/>
-                <w:sz w:val="20"/>
-                <w:szCs w:val="20"/>
-              </w:rPr>
-              <w:t>.</w:t>
-            </w:r>
-            <w:r>
-              <w:rPr>
-                <w:color w:val="333333"/>
-                <w:sz w:val="20"/>
-                <w:szCs w:val="20"/>
-              </w:rPr>
-              <w:br/>
-            </w:r>
-            <w:r>
-              <w:rPr>
-                <w:b/>
-                <w:color w:val="333333"/>
-                <w:sz w:val="20"/>
-                <w:szCs w:val="20"/>
-              </w:rPr>
-              <w:t>4.</w:t>
-            </w:r>
-            <w:r>
-              <w:rPr>
-                <w:color w:val="333333"/>
-                <w:sz w:val="20"/>
-                <w:szCs w:val="20"/>
-              </w:rPr>
-              <w:t xml:space="preserve"> </w:t>
-            </w:r>
-            <w:r>
-              <w:rPr>
-                <w:color w:val="333333"/>
-                <w:sz w:val="20"/>
-                <w:szCs w:val="20"/>
-              </w:rPr>
-              <w:t>Testing</w:t>
-            </w:r>
-            <w:r>
-              <w:rPr>
-                <w:color w:val="333333"/>
-                <w:sz w:val="20"/>
-                <w:szCs w:val="20"/>
-              </w:rPr>
-              <w:t>.</w:t>
-            </w:r>
-            <w:r>
-              <w:rPr>
-                <w:color w:val="333333"/>
-                <w:sz w:val="20"/>
-                <w:szCs w:val="20"/>
-              </w:rPr>
-              <w:br/>
-            </w:r>
-            <w:r>
-              <w:rPr>
-                <w:b/>
-                <w:color w:val="333333"/>
-                <w:sz w:val="20"/>
-                <w:szCs w:val="20"/>
-              </w:rPr>
-              <w:t>5.</w:t>
-            </w:r>
-            <w:r>
-              <w:rPr>
-                <w:color w:val="333333"/>
-                <w:sz w:val="20"/>
-                <w:szCs w:val="20"/>
-              </w:rPr>
-              <w:t xml:space="preserve"> </w:t>
-            </w:r>
-            <w:r>
-              <w:rPr>
-                <w:color w:val="333333"/>
-                <w:sz w:val="20"/>
-                <w:szCs w:val="20"/>
-              </w:rPr>
-              <w:t>Deployment</w:t>
-            </w:r>
-            <w:r>
-              <w:rPr>
-                <w:color w:val="333333"/>
-                <w:sz w:val="20"/>
-                <w:szCs w:val="20"/>
-              </w:rPr>
-              <w:t>.</w:t>
-            </w:r>
-            <w:r>
-              <w:rPr>
-                <w:color w:val="333333"/>
-                <w:sz w:val="20"/>
-                <w:szCs w:val="20"/>
-              </w:rPr>
-              <w:br/>
-            </w:r>
-            <w:r>
-              <w:rPr>
-                <w:b/>
-                <w:color w:val="333333"/>
-                <w:sz w:val="20"/>
-                <w:szCs w:val="20"/>
-              </w:rPr>
-              <w:t>6.</w:t>
-            </w:r>
-            <w:r>
-              <w:rPr>
-                <w:color w:val="333333"/>
-                <w:sz w:val="20"/>
-                <w:szCs w:val="20"/>
-              </w:rPr>
-              <w:t xml:space="preserve"> </w:t>
-            </w:r>
-            <w:r>
-              <w:rPr>
-                <w:color w:val="333333"/>
-                <w:sz w:val="20"/>
-                <w:szCs w:val="20"/>
-              </w:rPr>
-              <w:t>Maintenance</w:t>
-            </w:r>
-            <w:r>
-              <w:rPr>
-                <w:color w:val="333333"/>
-                <w:sz w:val="20"/>
-                <w:szCs w:val="20"/>
-              </w:rPr>
-              <w:t>.</w:t>
+              <w:t>be it urban.</w:t>
+            </w:r>
+            <w:r>
+              <w:rPr>
+                <w:color w:val="000000" w:themeColor="text1"/>
+                <w:sz w:val="20"/>
+                <w:szCs w:val="20"/>
+              </w:rPr>
+              <w:br/>
+              <w:t>Also the phases of SDLC helps us to take up any project belonging to any work field as a step-by-step process. It helps us to always point one or the other mistake in the project or plan, however bug-free it is!  </w:t>
             </w:r>
           </w:p>
         </w:tc>
@@ -2515,81 +2635,11 @@
           <w:p>
             <w:pPr>
               <w:rPr>
-                <w:color w:val="333333"/>
-                <w:sz w:val="20"/>
-                <w:szCs w:val="20"/>
-              </w:rPr>
-            </w:pPr>
-            <w:r>
-              <w:rPr>
-                <w:b/>
-                <w:color w:val="333333"/>
-                <w:sz w:val="20"/>
-                <w:szCs w:val="20"/>
-              </w:rPr>
-              <w:lastRenderedPageBreak/>
-              <w:t xml:space="preserve">What is their relevance in different work fields in </w:t>
-            </w:r>
-            <w:r>
-              <w:rPr>
-                <w:b/>
-                <w:color w:val="333333"/>
-                <w:sz w:val="20"/>
-                <w:szCs w:val="20"/>
-              </w:rPr>
-              <w:lastRenderedPageBreak/>
-              <w:t>industry, in healthcare, sport, games, music, dance, theatre, and media? In rural backdrops? In different parts of the world?</w:t>
-            </w:r>
-            <w:r>
-              <w:rPr>
-                <w:color w:val="333333"/>
-                <w:sz w:val="20"/>
-                <w:szCs w:val="20"/>
-              </w:rPr>
-              <w:t xml:space="preserve"> </w:t>
-            </w:r>
-            <w:r>
-              <w:rPr>
-                <w:b/>
-                <w:color w:val="333333"/>
-                <w:sz w:val="20"/>
-                <w:szCs w:val="20"/>
-              </w:rPr>
-              <w:t>Explore each phase to arrive at 4-5 problem solving challenges that excite you?</w:t>
-            </w:r>
-            <w:r>
-              <w:rPr>
-                <w:color w:val="333333"/>
-                <w:sz w:val="20"/>
-                <w:szCs w:val="20"/>
-              </w:rPr>
-              <w:br/>
-            </w:r>
-          </w:p>
-          <w:p>
-            <w:pPr>
-              <w:rPr>
-                <w:sz w:val="20"/>
-                <w:szCs w:val="20"/>
-              </w:rPr>
-            </w:pPr>
-            <w:r>
-              <w:rPr>
-                <w:color w:val="333333"/>
-                <w:sz w:val="20"/>
-                <w:szCs w:val="20"/>
-              </w:rPr>
-              <w:t>An application software can be made for any of the above mentioned fields, also in any backdrop, be it rural or be it urban.</w:t>
-            </w:r>
-            <w:r>
-              <w:rPr>
-                <w:color w:val="333333"/>
-                <w:sz w:val="20"/>
-                <w:szCs w:val="20"/>
-              </w:rPr>
-              <w:br/>
-              <w:t>Also the phases of SDLC helps us to take up any project belonging to any work field as a step-by-step process. It helps us to always point one or the other mistake in the project or plan, however bug-free it is!  </w:t>
-            </w:r>
+                <w:color w:val="000000" w:themeColor="text1"/>
+                <w:sz w:val="20"/>
+                <w:szCs w:val="20"/>
+              </w:rPr>
+            </w:pPr>
           </w:p>
         </w:tc>
         <w:tc>
@@ -2599,6 +2649,7 @@
           <w:p>
             <w:pPr>
               <w:rPr>
+                <w:color w:val="000000" w:themeColor="text1"/>
                 <w:sz w:val="20"/>
                 <w:szCs w:val="20"/>
               </w:rPr>
@@ -2612,6 +2663,7 @@
           <w:p>
             <w:pPr>
               <w:rPr>
+                <w:color w:val="000000" w:themeColor="text1"/>
                 <w:sz w:val="20"/>
                 <w:szCs w:val="20"/>
               </w:rPr>
@@ -2625,6 +2677,7 @@
           <w:p>
             <w:pPr>
               <w:rPr>
+                <w:color w:val="000000" w:themeColor="text1"/>
                 <w:sz w:val="20"/>
                 <w:szCs w:val="20"/>
               </w:rPr>
@@ -2638,6 +2691,7 @@
           <w:p>
             <w:pPr>
               <w:rPr>
+                <w:color w:val="000000" w:themeColor="text1"/>
                 <w:sz w:val="20"/>
                 <w:szCs w:val="20"/>
               </w:rPr>
@@ -2651,19 +2705,7 @@
           <w:p>
             <w:pPr>
               <w:rPr>
-                <w:sz w:val="20"/>
-                <w:szCs w:val="20"/>
-              </w:rPr>
-            </w:pPr>
-          </w:p>
-        </w:tc>
-        <w:tc>
-          <w:tcPr>
-            <w:tcW w:w="1611" w:type="dxa"/>
-          </w:tcPr>
-          <w:p>
-            <w:pPr>
-              <w:rPr>
+                <w:color w:val="000000" w:themeColor="text1"/>
                 <w:sz w:val="20"/>
                 <w:szCs w:val="20"/>
               </w:rPr>
@@ -2675,6 +2717,7 @@
     <w:p>
       <w:pPr>
         <w:rPr>
+          <w:color w:val="000000" w:themeColor="text1"/>
           <w:sz w:val="20"/>
           <w:szCs w:val="20"/>
         </w:rPr>
@@ -3087,6 +3130,7 @@
   <w:style w:type="character" w:default="1" w:styleId="DefaultParagraphFont">
     <w:name w:val="Default Paragraph Font"/>
     <w:uiPriority w:val="1"/>
+    <w:semiHidden/>
     <w:unhideWhenUsed/>
   </w:style>
   <w:style w:type="table" w:default="1" w:styleId="TableNormal">

</xml_diff>